<commit_message>
Adjusting interview logic, fixing some odd behavior
</commit_message>
<xml_diff>
--- a/docassemble/MaineWarrantyofHabitabilityLetter/data/templates/warranty_of_habitability_notice_next_steps_2.docx
+++ b/docassemble/MaineWarrantyofHabitabilityLetter/data/templates/warranty_of_habitability_notice_next_steps_2.docx
@@ -1,6 +1,6 @@
 
 <file path=word/document.xml><?xml version="1.0" encoding="utf-8"?>
-<w:document xmlns:wpc="http://schemas.microsoft.com/office/word/2010/wordprocessingCanvas" xmlns:cx="http://schemas.microsoft.com/office/drawing/2014/chartex" xmlns:cx1="http://schemas.microsoft.com/office/drawing/2015/9/8/chartex" xmlns:cx2="http://schemas.microsoft.com/office/drawing/2015/10/21/chartex" xmlns:cx3="http://schemas.microsoft.com/office/drawing/2016/5/9/chartex" xmlns:cx4="http://schemas.microsoft.com/office/drawing/2016/5/10/chartex" xmlns:cx5="http://schemas.microsoft.com/office/drawing/2016/5/11/chartex" xmlns:cx6="http://schemas.microsoft.com/office/drawing/2016/5/12/chartex" xmlns:cx7="http://schemas.microsoft.com/office/drawing/2016/5/13/chartex" xmlns:cx8="http://schemas.microsoft.com/office/drawing/2016/5/14/chartex" xmlns:mc="http://schemas.openxmlformats.org/markup-compatibility/2006" xmlns:aink="http://schemas.microsoft.com/office/drawing/2016/ink" xmlns:am3d="http://schemas.microsoft.com/office/drawing/2017/model3d" xmlns:o="urn:schemas-microsoft-com:office:office" xmlns:oel="http://schemas.microsoft.com/office/2019/extlst" xmlns:r="http://schemas.openxmlformats.org/officeDocument/2006/relationships" xmlns:m="http://schemas.openxmlformats.org/officeDocument/2006/math" xmlns:v="urn:schemas-microsoft-com:vml" xmlns:wp14="http://schemas.microsoft.com/office/word/2010/wordprocessingDrawing" xmlns:wp="http://schemas.openxmlformats.org/drawingml/2006/wordprocessingDrawing" xmlns:w10="urn:schemas-microsoft-com:office:word" xmlns:w="http://schemas.openxmlformats.org/wordprocessingml/2006/main" xmlns:w14="http://schemas.microsoft.com/office/word/2010/wordml" xmlns:w15="http://schemas.microsoft.com/office/word/2012/wordml" xmlns:w16cex="http://schemas.microsoft.com/office/word/2018/wordml/cex" xmlns:w16cid="http://schemas.microsoft.com/office/word/2016/wordml/cid" xmlns:w16="http://schemas.microsoft.com/office/word/2018/wordml" xmlns:w16sdtdh="http://schemas.microsoft.com/office/word/2020/wordml/sdtdatahash" xmlns:w16se="http://schemas.microsoft.com/office/word/2015/wordml/symex" xmlns:wpg="http://schemas.microsoft.com/office/word/2010/wordprocessingGroup" xmlns:wpi="http://schemas.microsoft.com/office/word/2010/wordprocessingInk" xmlns:wne="http://schemas.microsoft.com/office/word/2006/wordml" xmlns:wps="http://schemas.microsoft.com/office/word/2010/wordprocessingShape" mc:Ignorable="w14 w15 w16se w16cid w16 w16cex w16sdtdh wp14">
+<w:document xmlns:wpc="http://schemas.microsoft.com/office/word/2010/wordprocessingCanvas" xmlns:cx="http://schemas.microsoft.com/office/drawing/2014/chartex" xmlns:cx1="http://schemas.microsoft.com/office/drawing/2015/9/8/chartex" xmlns:cx2="http://schemas.microsoft.com/office/drawing/2015/10/21/chartex" xmlns:cx3="http://schemas.microsoft.com/office/drawing/2016/5/9/chartex" xmlns:cx4="http://schemas.microsoft.com/office/drawing/2016/5/10/chartex" xmlns:cx5="http://schemas.microsoft.com/office/drawing/2016/5/11/chartex" xmlns:cx6="http://schemas.microsoft.com/office/drawing/2016/5/12/chartex" xmlns:cx7="http://schemas.microsoft.com/office/drawing/2016/5/13/chartex" xmlns:cx8="http://schemas.microsoft.com/office/drawing/2016/5/14/chartex" xmlns:mc="http://schemas.openxmlformats.org/markup-compatibility/2006" xmlns:aink="http://schemas.microsoft.com/office/drawing/2016/ink" xmlns:am3d="http://schemas.microsoft.com/office/drawing/2017/model3d" xmlns:o="urn:schemas-microsoft-com:office:office" xmlns:oel="http://schemas.microsoft.com/office/2019/extlst" xmlns:r="http://schemas.openxmlformats.org/officeDocument/2006/relationships" xmlns:m="http://schemas.openxmlformats.org/officeDocument/2006/math" xmlns:v="urn:schemas-microsoft-com:vml" xmlns:wp14="http://schemas.microsoft.com/office/word/2010/wordprocessingDrawing" xmlns:wp="http://schemas.openxmlformats.org/drawingml/2006/wordprocessingDrawing" xmlns:w10="urn:schemas-microsoft-com:office:word" xmlns:w="http://schemas.openxmlformats.org/wordprocessingml/2006/main" xmlns:w14="http://schemas.microsoft.com/office/word/2010/wordml" xmlns:w15="http://schemas.microsoft.com/office/word/2012/wordml" xmlns:w16cex="http://schemas.microsoft.com/office/word/2018/wordml/cex" xmlns:w16cid="http://schemas.microsoft.com/office/word/2016/wordml/cid" xmlns:w16="http://schemas.microsoft.com/office/word/2018/wordml" xmlns:w16du="http://schemas.microsoft.com/office/word/2023/wordml/word16du" xmlns:w16sdtdh="http://schemas.microsoft.com/office/word/2020/wordml/sdtdatahash" xmlns:w16se="http://schemas.microsoft.com/office/word/2015/wordml/symex" xmlns:wpg="http://schemas.microsoft.com/office/word/2010/wordprocessingGroup" xmlns:wpi="http://schemas.microsoft.com/office/word/2010/wordprocessingInk" xmlns:wne="http://schemas.microsoft.com/office/word/2006/wordml" xmlns:wps="http://schemas.microsoft.com/office/word/2010/wordprocessingShape" mc:Ignorable="w14 w15 w16se w16cid w16 w16cex w16sdtdh w16du wp14">
   <w:background w:color="FFFFFF"/>
   <w:body>
     <w:tbl>
@@ -703,22 +703,7 @@
         <w:spacing w:after="200"/>
       </w:pPr>
       <w:r>
-        <w:t>Fire hazards:</w:t>
-      </w:r>
-      <w:r>
-        <w:t xml:space="preserve"> </w:t>
-      </w:r>
-      <w:r>
-        <w:t>State Fire Marshall's Office</w:t>
-      </w:r>
-      <w:r>
-        <w:t xml:space="preserve">, </w:t>
-      </w:r>
-      <w:r>
-        <w:t>Inspections Unit</w:t>
-      </w:r>
-      <w:r>
-        <w:t xml:space="preserve"> - phone: </w:t>
+        <w:t xml:space="preserve">Fire hazards: State Fire Marshall's Office, Inspections Unit - phone: </w:t>
       </w:r>
       <w:r>
         <w:t xml:space="preserve">(207) </w:t>
@@ -737,13 +722,7 @@
         <w:spacing w:after="200"/>
       </w:pPr>
       <w:r>
-        <w:t>Electrical wiring problems:</w:t>
-      </w:r>
-      <w:r>
-        <w:t xml:space="preserve"> </w:t>
-      </w:r>
-      <w:r>
-        <w:t xml:space="preserve">Find the state electrical inspector for your </w:t>
+        <w:t xml:space="preserve">Electrical wiring problems: Find the state electrical inspector for your </w:t>
       </w:r>
       <w:proofErr w:type="gramStart"/>
       <w:r>
@@ -761,16 +740,7 @@
         <w:spacing w:after="200"/>
       </w:pPr>
       <w:r>
-        <w:t>Plumbing problems:</w:t>
-      </w:r>
-      <w:r>
-        <w:t xml:space="preserve"> </w:t>
-      </w:r>
-      <w:r>
-        <w:t>Plumbing Inspector</w:t>
-      </w:r>
-      <w:r>
-        <w:t xml:space="preserve"> - phone: </w:t>
+        <w:t xml:space="preserve">Plumbing problems: Plumbing Inspector - phone: </w:t>
       </w:r>
       <w:r>
         <w:t xml:space="preserve">(207) </w:t>
@@ -1005,7 +975,7 @@
 </file>
 
 <file path=word/endnotes.xml><?xml version="1.0" encoding="utf-8"?>
-<w:endnotes xmlns:wpc="http://schemas.microsoft.com/office/word/2010/wordprocessingCanvas" xmlns:cx="http://schemas.microsoft.com/office/drawing/2014/chartex" xmlns:cx1="http://schemas.microsoft.com/office/drawing/2015/9/8/chartex" xmlns:cx2="http://schemas.microsoft.com/office/drawing/2015/10/21/chartex" xmlns:cx3="http://schemas.microsoft.com/office/drawing/2016/5/9/chartex" xmlns:cx4="http://schemas.microsoft.com/office/drawing/2016/5/10/chartex" xmlns:cx5="http://schemas.microsoft.com/office/drawing/2016/5/11/chartex" xmlns:cx6="http://schemas.microsoft.com/office/drawing/2016/5/12/chartex" xmlns:cx7="http://schemas.microsoft.com/office/drawing/2016/5/13/chartex" xmlns:cx8="http://schemas.microsoft.com/office/drawing/2016/5/14/chartex" xmlns:mc="http://schemas.openxmlformats.org/markup-compatibility/2006" xmlns:aink="http://schemas.microsoft.com/office/drawing/2016/ink" xmlns:am3d="http://schemas.microsoft.com/office/drawing/2017/model3d" xmlns:o="urn:schemas-microsoft-com:office:office" xmlns:oel="http://schemas.microsoft.com/office/2019/extlst" xmlns:r="http://schemas.openxmlformats.org/officeDocument/2006/relationships" xmlns:m="http://schemas.openxmlformats.org/officeDocument/2006/math" xmlns:v="urn:schemas-microsoft-com:vml" xmlns:wp14="http://schemas.microsoft.com/office/word/2010/wordprocessingDrawing" xmlns:wp="http://schemas.openxmlformats.org/drawingml/2006/wordprocessingDrawing" xmlns:w10="urn:schemas-microsoft-com:office:word" xmlns:w="http://schemas.openxmlformats.org/wordprocessingml/2006/main" xmlns:w14="http://schemas.microsoft.com/office/word/2010/wordml" xmlns:w15="http://schemas.microsoft.com/office/word/2012/wordml" xmlns:w16cex="http://schemas.microsoft.com/office/word/2018/wordml/cex" xmlns:w16cid="http://schemas.microsoft.com/office/word/2016/wordml/cid" xmlns:w16="http://schemas.microsoft.com/office/word/2018/wordml" xmlns:w16sdtdh="http://schemas.microsoft.com/office/word/2020/wordml/sdtdatahash" xmlns:w16se="http://schemas.microsoft.com/office/word/2015/wordml/symex" xmlns:wpg="http://schemas.microsoft.com/office/word/2010/wordprocessingGroup" xmlns:wpi="http://schemas.microsoft.com/office/word/2010/wordprocessingInk" xmlns:wne="http://schemas.microsoft.com/office/word/2006/wordml" xmlns:wps="http://schemas.microsoft.com/office/word/2010/wordprocessingShape" mc:Ignorable="w14 w15 w16se w16cid w16 w16cex w16sdtdh wp14">
+<w:endnotes xmlns:wpc="http://schemas.microsoft.com/office/word/2010/wordprocessingCanvas" xmlns:cx="http://schemas.microsoft.com/office/drawing/2014/chartex" xmlns:cx1="http://schemas.microsoft.com/office/drawing/2015/9/8/chartex" xmlns:cx2="http://schemas.microsoft.com/office/drawing/2015/10/21/chartex" xmlns:cx3="http://schemas.microsoft.com/office/drawing/2016/5/9/chartex" xmlns:cx4="http://schemas.microsoft.com/office/drawing/2016/5/10/chartex" xmlns:cx5="http://schemas.microsoft.com/office/drawing/2016/5/11/chartex" xmlns:cx6="http://schemas.microsoft.com/office/drawing/2016/5/12/chartex" xmlns:cx7="http://schemas.microsoft.com/office/drawing/2016/5/13/chartex" xmlns:cx8="http://schemas.microsoft.com/office/drawing/2016/5/14/chartex" xmlns:mc="http://schemas.openxmlformats.org/markup-compatibility/2006" xmlns:aink="http://schemas.microsoft.com/office/drawing/2016/ink" xmlns:am3d="http://schemas.microsoft.com/office/drawing/2017/model3d" xmlns:o="urn:schemas-microsoft-com:office:office" xmlns:oel="http://schemas.microsoft.com/office/2019/extlst" xmlns:r="http://schemas.openxmlformats.org/officeDocument/2006/relationships" xmlns:m="http://schemas.openxmlformats.org/officeDocument/2006/math" xmlns:v="urn:schemas-microsoft-com:vml" xmlns:wp14="http://schemas.microsoft.com/office/word/2010/wordprocessingDrawing" xmlns:wp="http://schemas.openxmlformats.org/drawingml/2006/wordprocessingDrawing" xmlns:w10="urn:schemas-microsoft-com:office:word" xmlns:w="http://schemas.openxmlformats.org/wordprocessingml/2006/main" xmlns:w14="http://schemas.microsoft.com/office/word/2010/wordml" xmlns:w15="http://schemas.microsoft.com/office/word/2012/wordml" xmlns:w16cex="http://schemas.microsoft.com/office/word/2018/wordml/cex" xmlns:w16cid="http://schemas.microsoft.com/office/word/2016/wordml/cid" xmlns:w16="http://schemas.microsoft.com/office/word/2018/wordml" xmlns:w16du="http://schemas.microsoft.com/office/word/2023/wordml/word16du" xmlns:w16sdtdh="http://schemas.microsoft.com/office/word/2020/wordml/sdtdatahash" xmlns:w16se="http://schemas.microsoft.com/office/word/2015/wordml/symex" xmlns:wpg="http://schemas.microsoft.com/office/word/2010/wordprocessingGroup" xmlns:wpi="http://schemas.microsoft.com/office/word/2010/wordprocessingInk" xmlns:wne="http://schemas.microsoft.com/office/word/2006/wordml" xmlns:wps="http://schemas.microsoft.com/office/word/2010/wordprocessingShape" mc:Ignorable="w14 w15 w16se w16cid w16 w16cex w16sdtdh w16du wp14">
   <w:endnote w:type="separator" w:id="-1">
     <w:p>
       <w:pPr>
@@ -1030,7 +1000,7 @@
 </file>
 
 <file path=word/footer1.xml><?xml version="1.0" encoding="utf-8"?>
-<w:ftr xmlns:wpc="http://schemas.microsoft.com/office/word/2010/wordprocessingCanvas" xmlns:cx="http://schemas.microsoft.com/office/drawing/2014/chartex" xmlns:cx1="http://schemas.microsoft.com/office/drawing/2015/9/8/chartex" xmlns:cx2="http://schemas.microsoft.com/office/drawing/2015/10/21/chartex" xmlns:cx3="http://schemas.microsoft.com/office/drawing/2016/5/9/chartex" xmlns:cx4="http://schemas.microsoft.com/office/drawing/2016/5/10/chartex" xmlns:cx5="http://schemas.microsoft.com/office/drawing/2016/5/11/chartex" xmlns:cx6="http://schemas.microsoft.com/office/drawing/2016/5/12/chartex" xmlns:cx7="http://schemas.microsoft.com/office/drawing/2016/5/13/chartex" xmlns:cx8="http://schemas.microsoft.com/office/drawing/2016/5/14/chartex" xmlns:mc="http://schemas.openxmlformats.org/markup-compatibility/2006" xmlns:aink="http://schemas.microsoft.com/office/drawing/2016/ink" xmlns:am3d="http://schemas.microsoft.com/office/drawing/2017/model3d" xmlns:o="urn:schemas-microsoft-com:office:office" xmlns:oel="http://schemas.microsoft.com/office/2019/extlst" xmlns:r="http://schemas.openxmlformats.org/officeDocument/2006/relationships" xmlns:m="http://schemas.openxmlformats.org/officeDocument/2006/math" xmlns:v="urn:schemas-microsoft-com:vml" xmlns:wp14="http://schemas.microsoft.com/office/word/2010/wordprocessingDrawing" xmlns:wp="http://schemas.openxmlformats.org/drawingml/2006/wordprocessingDrawing" xmlns:w10="urn:schemas-microsoft-com:office:word" xmlns:w="http://schemas.openxmlformats.org/wordprocessingml/2006/main" xmlns:w14="http://schemas.microsoft.com/office/word/2010/wordml" xmlns:w15="http://schemas.microsoft.com/office/word/2012/wordml" xmlns:w16cex="http://schemas.microsoft.com/office/word/2018/wordml/cex" xmlns:w16cid="http://schemas.microsoft.com/office/word/2016/wordml/cid" xmlns:w16="http://schemas.microsoft.com/office/word/2018/wordml" xmlns:w16sdtdh="http://schemas.microsoft.com/office/word/2020/wordml/sdtdatahash" xmlns:w16se="http://schemas.microsoft.com/office/word/2015/wordml/symex" xmlns:wpg="http://schemas.microsoft.com/office/word/2010/wordprocessingGroup" xmlns:wpi="http://schemas.microsoft.com/office/word/2010/wordprocessingInk" xmlns:wne="http://schemas.microsoft.com/office/word/2006/wordml" xmlns:wps="http://schemas.microsoft.com/office/word/2010/wordprocessingShape" mc:Ignorable="w14 w15 w16se w16cid w16 w16cex w16sdtdh wp14">
+<w:ftr xmlns:wpc="http://schemas.microsoft.com/office/word/2010/wordprocessingCanvas" xmlns:cx="http://schemas.microsoft.com/office/drawing/2014/chartex" xmlns:cx1="http://schemas.microsoft.com/office/drawing/2015/9/8/chartex" xmlns:cx2="http://schemas.microsoft.com/office/drawing/2015/10/21/chartex" xmlns:cx3="http://schemas.microsoft.com/office/drawing/2016/5/9/chartex" xmlns:cx4="http://schemas.microsoft.com/office/drawing/2016/5/10/chartex" xmlns:cx5="http://schemas.microsoft.com/office/drawing/2016/5/11/chartex" xmlns:cx6="http://schemas.microsoft.com/office/drawing/2016/5/12/chartex" xmlns:cx7="http://schemas.microsoft.com/office/drawing/2016/5/13/chartex" xmlns:cx8="http://schemas.microsoft.com/office/drawing/2016/5/14/chartex" xmlns:mc="http://schemas.openxmlformats.org/markup-compatibility/2006" xmlns:aink="http://schemas.microsoft.com/office/drawing/2016/ink" xmlns:am3d="http://schemas.microsoft.com/office/drawing/2017/model3d" xmlns:o="urn:schemas-microsoft-com:office:office" xmlns:oel="http://schemas.microsoft.com/office/2019/extlst" xmlns:r="http://schemas.openxmlformats.org/officeDocument/2006/relationships" xmlns:m="http://schemas.openxmlformats.org/officeDocument/2006/math" xmlns:v="urn:schemas-microsoft-com:vml" xmlns:wp14="http://schemas.microsoft.com/office/word/2010/wordprocessingDrawing" xmlns:wp="http://schemas.openxmlformats.org/drawingml/2006/wordprocessingDrawing" xmlns:w10="urn:schemas-microsoft-com:office:word" xmlns:w="http://schemas.openxmlformats.org/wordprocessingml/2006/main" xmlns:w14="http://schemas.microsoft.com/office/word/2010/wordml" xmlns:w15="http://schemas.microsoft.com/office/word/2012/wordml" xmlns:w16cex="http://schemas.microsoft.com/office/word/2018/wordml/cex" xmlns:w16cid="http://schemas.microsoft.com/office/word/2016/wordml/cid" xmlns:w16="http://schemas.microsoft.com/office/word/2018/wordml" xmlns:w16du="http://schemas.microsoft.com/office/word/2023/wordml/word16du" xmlns:w16sdtdh="http://schemas.microsoft.com/office/word/2020/wordml/sdtdatahash" xmlns:w16se="http://schemas.microsoft.com/office/word/2015/wordml/symex" xmlns:wpg="http://schemas.microsoft.com/office/word/2010/wordprocessingGroup" xmlns:wpi="http://schemas.microsoft.com/office/word/2010/wordprocessingInk" xmlns:wne="http://schemas.microsoft.com/office/word/2006/wordml" xmlns:wps="http://schemas.microsoft.com/office/word/2010/wordprocessingShape" mc:Ignorable="w14 w15 w16se w16cid w16 w16cex w16sdtdh w16du wp14">
   <w:p>
     <w:pPr>
       <w:pStyle w:val="Footer"/>
@@ -1042,7 +1012,7 @@
 </file>
 
 <file path=word/footnotes.xml><?xml version="1.0" encoding="utf-8"?>
-<w:footnotes xmlns:wpc="http://schemas.microsoft.com/office/word/2010/wordprocessingCanvas" xmlns:cx="http://schemas.microsoft.com/office/drawing/2014/chartex" xmlns:cx1="http://schemas.microsoft.com/office/drawing/2015/9/8/chartex" xmlns:cx2="http://schemas.microsoft.com/office/drawing/2015/10/21/chartex" xmlns:cx3="http://schemas.microsoft.com/office/drawing/2016/5/9/chartex" xmlns:cx4="http://schemas.microsoft.com/office/drawing/2016/5/10/chartex" xmlns:cx5="http://schemas.microsoft.com/office/drawing/2016/5/11/chartex" xmlns:cx6="http://schemas.microsoft.com/office/drawing/2016/5/12/chartex" xmlns:cx7="http://schemas.microsoft.com/office/drawing/2016/5/13/chartex" xmlns:cx8="http://schemas.microsoft.com/office/drawing/2016/5/14/chartex" xmlns:mc="http://schemas.openxmlformats.org/markup-compatibility/2006" xmlns:aink="http://schemas.microsoft.com/office/drawing/2016/ink" xmlns:am3d="http://schemas.microsoft.com/office/drawing/2017/model3d" xmlns:o="urn:schemas-microsoft-com:office:office" xmlns:oel="http://schemas.microsoft.com/office/2019/extlst" xmlns:r="http://schemas.openxmlformats.org/officeDocument/2006/relationships" xmlns:m="http://schemas.openxmlformats.org/officeDocument/2006/math" xmlns:v="urn:schemas-microsoft-com:vml" xmlns:wp14="http://schemas.microsoft.com/office/word/2010/wordprocessingDrawing" xmlns:wp="http://schemas.openxmlformats.org/drawingml/2006/wordprocessingDrawing" xmlns:w10="urn:schemas-microsoft-com:office:word" xmlns:w="http://schemas.openxmlformats.org/wordprocessingml/2006/main" xmlns:w14="http://schemas.microsoft.com/office/word/2010/wordml" xmlns:w15="http://schemas.microsoft.com/office/word/2012/wordml" xmlns:w16cex="http://schemas.microsoft.com/office/word/2018/wordml/cex" xmlns:w16cid="http://schemas.microsoft.com/office/word/2016/wordml/cid" xmlns:w16="http://schemas.microsoft.com/office/word/2018/wordml" xmlns:w16sdtdh="http://schemas.microsoft.com/office/word/2020/wordml/sdtdatahash" xmlns:w16se="http://schemas.microsoft.com/office/word/2015/wordml/symex" xmlns:wpg="http://schemas.microsoft.com/office/word/2010/wordprocessingGroup" xmlns:wpi="http://schemas.microsoft.com/office/word/2010/wordprocessingInk" xmlns:wne="http://schemas.microsoft.com/office/word/2006/wordml" xmlns:wps="http://schemas.microsoft.com/office/word/2010/wordprocessingShape" mc:Ignorable="w14 w15 w16se w16cid w16 w16cex w16sdtdh wp14">
+<w:footnotes xmlns:wpc="http://schemas.microsoft.com/office/word/2010/wordprocessingCanvas" xmlns:cx="http://schemas.microsoft.com/office/drawing/2014/chartex" xmlns:cx1="http://schemas.microsoft.com/office/drawing/2015/9/8/chartex" xmlns:cx2="http://schemas.microsoft.com/office/drawing/2015/10/21/chartex" xmlns:cx3="http://schemas.microsoft.com/office/drawing/2016/5/9/chartex" xmlns:cx4="http://schemas.microsoft.com/office/drawing/2016/5/10/chartex" xmlns:cx5="http://schemas.microsoft.com/office/drawing/2016/5/11/chartex" xmlns:cx6="http://schemas.microsoft.com/office/drawing/2016/5/12/chartex" xmlns:cx7="http://schemas.microsoft.com/office/drawing/2016/5/13/chartex" xmlns:cx8="http://schemas.microsoft.com/office/drawing/2016/5/14/chartex" xmlns:mc="http://schemas.openxmlformats.org/markup-compatibility/2006" xmlns:aink="http://schemas.microsoft.com/office/drawing/2016/ink" xmlns:am3d="http://schemas.microsoft.com/office/drawing/2017/model3d" xmlns:o="urn:schemas-microsoft-com:office:office" xmlns:oel="http://schemas.microsoft.com/office/2019/extlst" xmlns:r="http://schemas.openxmlformats.org/officeDocument/2006/relationships" xmlns:m="http://schemas.openxmlformats.org/officeDocument/2006/math" xmlns:v="urn:schemas-microsoft-com:vml" xmlns:wp14="http://schemas.microsoft.com/office/word/2010/wordprocessingDrawing" xmlns:wp="http://schemas.openxmlformats.org/drawingml/2006/wordprocessingDrawing" xmlns:w10="urn:schemas-microsoft-com:office:word" xmlns:w="http://schemas.openxmlformats.org/wordprocessingml/2006/main" xmlns:w14="http://schemas.microsoft.com/office/word/2010/wordml" xmlns:w15="http://schemas.microsoft.com/office/word/2012/wordml" xmlns:w16cex="http://schemas.microsoft.com/office/word/2018/wordml/cex" xmlns:w16cid="http://schemas.microsoft.com/office/word/2016/wordml/cid" xmlns:w16="http://schemas.microsoft.com/office/word/2018/wordml" xmlns:w16du="http://schemas.microsoft.com/office/word/2023/wordml/word16du" xmlns:w16sdtdh="http://schemas.microsoft.com/office/word/2020/wordml/sdtdatahash" xmlns:w16se="http://schemas.microsoft.com/office/word/2015/wordml/symex" xmlns:wpg="http://schemas.microsoft.com/office/word/2010/wordprocessingGroup" xmlns:wpi="http://schemas.microsoft.com/office/word/2010/wordprocessingInk" xmlns:wne="http://schemas.microsoft.com/office/word/2006/wordml" xmlns:wps="http://schemas.microsoft.com/office/word/2010/wordprocessingShape" mc:Ignorable="w14 w15 w16se w16cid w16 w16cex w16sdtdh w16du wp14">
   <w:footnote w:type="separator" w:id="-1">
     <w:p>
       <w:pPr>
@@ -1067,7 +1037,7 @@
 </file>
 
 <file path=word/header1.xml><?xml version="1.0" encoding="utf-8"?>
-<w:hdr xmlns:wpc="http://schemas.microsoft.com/office/word/2010/wordprocessingCanvas" xmlns:cx="http://schemas.microsoft.com/office/drawing/2014/chartex" xmlns:cx1="http://schemas.microsoft.com/office/drawing/2015/9/8/chartex" xmlns:cx2="http://schemas.microsoft.com/office/drawing/2015/10/21/chartex" xmlns:cx3="http://schemas.microsoft.com/office/drawing/2016/5/9/chartex" xmlns:cx4="http://schemas.microsoft.com/office/drawing/2016/5/10/chartex" xmlns:cx5="http://schemas.microsoft.com/office/drawing/2016/5/11/chartex" xmlns:cx6="http://schemas.microsoft.com/office/drawing/2016/5/12/chartex" xmlns:cx7="http://schemas.microsoft.com/office/drawing/2016/5/13/chartex" xmlns:cx8="http://schemas.microsoft.com/office/drawing/2016/5/14/chartex" xmlns:mc="http://schemas.openxmlformats.org/markup-compatibility/2006" xmlns:aink="http://schemas.microsoft.com/office/drawing/2016/ink" xmlns:am3d="http://schemas.microsoft.com/office/drawing/2017/model3d" xmlns:o="urn:schemas-microsoft-com:office:office" xmlns:oel="http://schemas.microsoft.com/office/2019/extlst" xmlns:r="http://schemas.openxmlformats.org/officeDocument/2006/relationships" xmlns:m="http://schemas.openxmlformats.org/officeDocument/2006/math" xmlns:v="urn:schemas-microsoft-com:vml" xmlns:wp14="http://schemas.microsoft.com/office/word/2010/wordprocessingDrawing" xmlns:wp="http://schemas.openxmlformats.org/drawingml/2006/wordprocessingDrawing" xmlns:w10="urn:schemas-microsoft-com:office:word" xmlns:w="http://schemas.openxmlformats.org/wordprocessingml/2006/main" xmlns:w14="http://schemas.microsoft.com/office/word/2010/wordml" xmlns:w15="http://schemas.microsoft.com/office/word/2012/wordml" xmlns:w16cex="http://schemas.microsoft.com/office/word/2018/wordml/cex" xmlns:w16cid="http://schemas.microsoft.com/office/word/2016/wordml/cid" xmlns:w16="http://schemas.microsoft.com/office/word/2018/wordml" xmlns:w16sdtdh="http://schemas.microsoft.com/office/word/2020/wordml/sdtdatahash" xmlns:w16se="http://schemas.microsoft.com/office/word/2015/wordml/symex" xmlns:wpg="http://schemas.microsoft.com/office/word/2010/wordprocessingGroup" xmlns:wpi="http://schemas.microsoft.com/office/word/2010/wordprocessingInk" xmlns:wne="http://schemas.microsoft.com/office/word/2006/wordml" xmlns:wps="http://schemas.microsoft.com/office/word/2010/wordprocessingShape" mc:Ignorable="w14 w15 w16se w16cid w16 w16cex w16sdtdh wp14">
+<w:hdr xmlns:wpc="http://schemas.microsoft.com/office/word/2010/wordprocessingCanvas" xmlns:cx="http://schemas.microsoft.com/office/drawing/2014/chartex" xmlns:cx1="http://schemas.microsoft.com/office/drawing/2015/9/8/chartex" xmlns:cx2="http://schemas.microsoft.com/office/drawing/2015/10/21/chartex" xmlns:cx3="http://schemas.microsoft.com/office/drawing/2016/5/9/chartex" xmlns:cx4="http://schemas.microsoft.com/office/drawing/2016/5/10/chartex" xmlns:cx5="http://schemas.microsoft.com/office/drawing/2016/5/11/chartex" xmlns:cx6="http://schemas.microsoft.com/office/drawing/2016/5/12/chartex" xmlns:cx7="http://schemas.microsoft.com/office/drawing/2016/5/13/chartex" xmlns:cx8="http://schemas.microsoft.com/office/drawing/2016/5/14/chartex" xmlns:mc="http://schemas.openxmlformats.org/markup-compatibility/2006" xmlns:aink="http://schemas.microsoft.com/office/drawing/2016/ink" xmlns:am3d="http://schemas.microsoft.com/office/drawing/2017/model3d" xmlns:o="urn:schemas-microsoft-com:office:office" xmlns:oel="http://schemas.microsoft.com/office/2019/extlst" xmlns:r="http://schemas.openxmlformats.org/officeDocument/2006/relationships" xmlns:m="http://schemas.openxmlformats.org/officeDocument/2006/math" xmlns:v="urn:schemas-microsoft-com:vml" xmlns:wp14="http://schemas.microsoft.com/office/word/2010/wordprocessingDrawing" xmlns:wp="http://schemas.openxmlformats.org/drawingml/2006/wordprocessingDrawing" xmlns:w10="urn:schemas-microsoft-com:office:word" xmlns:w="http://schemas.openxmlformats.org/wordprocessingml/2006/main" xmlns:w14="http://schemas.microsoft.com/office/word/2010/wordml" xmlns:w15="http://schemas.microsoft.com/office/word/2012/wordml" xmlns:w16cex="http://schemas.microsoft.com/office/word/2018/wordml/cex" xmlns:w16cid="http://schemas.microsoft.com/office/word/2016/wordml/cid" xmlns:w16="http://schemas.microsoft.com/office/word/2018/wordml" xmlns:w16du="http://schemas.microsoft.com/office/word/2023/wordml/word16du" xmlns:w16sdtdh="http://schemas.microsoft.com/office/word/2020/wordml/sdtdatahash" xmlns:w16se="http://schemas.microsoft.com/office/word/2015/wordml/symex" xmlns:wpg="http://schemas.microsoft.com/office/word/2010/wordprocessingGroup" xmlns:wpi="http://schemas.microsoft.com/office/word/2010/wordprocessingInk" xmlns:wne="http://schemas.microsoft.com/office/word/2006/wordml" xmlns:wps="http://schemas.microsoft.com/office/word/2010/wordprocessingShape" mc:Ignorable="w14 w15 w16se w16cid w16 w16cex w16sdtdh w16du wp14">
   <w:p>
     <w:pPr>
       <w:pStyle w:val="Header"/>
@@ -1078,7 +1048,7 @@
 </file>
 
 <file path=word/numbering.xml><?xml version="1.0" encoding="utf-8"?>
-<w:numbering xmlns:wpc="http://schemas.microsoft.com/office/word/2010/wordprocessingCanvas" xmlns:cx="http://schemas.microsoft.com/office/drawing/2014/chartex" xmlns:cx1="http://schemas.microsoft.com/office/drawing/2015/9/8/chartex" xmlns:cx2="http://schemas.microsoft.com/office/drawing/2015/10/21/chartex" xmlns:cx3="http://schemas.microsoft.com/office/drawing/2016/5/9/chartex" xmlns:cx4="http://schemas.microsoft.com/office/drawing/2016/5/10/chartex" xmlns:cx5="http://schemas.microsoft.com/office/drawing/2016/5/11/chartex" xmlns:cx6="http://schemas.microsoft.com/office/drawing/2016/5/12/chartex" xmlns:cx7="http://schemas.microsoft.com/office/drawing/2016/5/13/chartex" xmlns:cx8="http://schemas.microsoft.com/office/drawing/2016/5/14/chartex" xmlns:mc="http://schemas.openxmlformats.org/markup-compatibility/2006" xmlns:aink="http://schemas.microsoft.com/office/drawing/2016/ink" xmlns:am3d="http://schemas.microsoft.com/office/drawing/2017/model3d" xmlns:o="urn:schemas-microsoft-com:office:office" xmlns:oel="http://schemas.microsoft.com/office/2019/extlst" xmlns:r="http://schemas.openxmlformats.org/officeDocument/2006/relationships" xmlns:m="http://schemas.openxmlformats.org/officeDocument/2006/math" xmlns:v="urn:schemas-microsoft-com:vml" xmlns:wp14="http://schemas.microsoft.com/office/word/2010/wordprocessingDrawing" xmlns:wp="http://schemas.openxmlformats.org/drawingml/2006/wordprocessingDrawing" xmlns:w10="urn:schemas-microsoft-com:office:word" xmlns:w="http://schemas.openxmlformats.org/wordprocessingml/2006/main" xmlns:w14="http://schemas.microsoft.com/office/word/2010/wordml" xmlns:w15="http://schemas.microsoft.com/office/word/2012/wordml" xmlns:w16cex="http://schemas.microsoft.com/office/word/2018/wordml/cex" xmlns:w16cid="http://schemas.microsoft.com/office/word/2016/wordml/cid" xmlns:w16="http://schemas.microsoft.com/office/word/2018/wordml" xmlns:w16sdtdh="http://schemas.microsoft.com/office/word/2020/wordml/sdtdatahash" xmlns:w16se="http://schemas.microsoft.com/office/word/2015/wordml/symex" xmlns:wpg="http://schemas.microsoft.com/office/word/2010/wordprocessingGroup" xmlns:wpi="http://schemas.microsoft.com/office/word/2010/wordprocessingInk" xmlns:wne="http://schemas.microsoft.com/office/word/2006/wordml" xmlns:wps="http://schemas.microsoft.com/office/word/2010/wordprocessingShape" mc:Ignorable="w14 w15 w16se w16cid w16 w16cex w16sdtdh wp14">
+<w:numbering xmlns:wpc="http://schemas.microsoft.com/office/word/2010/wordprocessingCanvas" xmlns:cx="http://schemas.microsoft.com/office/drawing/2014/chartex" xmlns:cx1="http://schemas.microsoft.com/office/drawing/2015/9/8/chartex" xmlns:cx2="http://schemas.microsoft.com/office/drawing/2015/10/21/chartex" xmlns:cx3="http://schemas.microsoft.com/office/drawing/2016/5/9/chartex" xmlns:cx4="http://schemas.microsoft.com/office/drawing/2016/5/10/chartex" xmlns:cx5="http://schemas.microsoft.com/office/drawing/2016/5/11/chartex" xmlns:cx6="http://schemas.microsoft.com/office/drawing/2016/5/12/chartex" xmlns:cx7="http://schemas.microsoft.com/office/drawing/2016/5/13/chartex" xmlns:cx8="http://schemas.microsoft.com/office/drawing/2016/5/14/chartex" xmlns:mc="http://schemas.openxmlformats.org/markup-compatibility/2006" xmlns:aink="http://schemas.microsoft.com/office/drawing/2016/ink" xmlns:am3d="http://schemas.microsoft.com/office/drawing/2017/model3d" xmlns:o="urn:schemas-microsoft-com:office:office" xmlns:oel="http://schemas.microsoft.com/office/2019/extlst" xmlns:r="http://schemas.openxmlformats.org/officeDocument/2006/relationships" xmlns:m="http://schemas.openxmlformats.org/officeDocument/2006/math" xmlns:v="urn:schemas-microsoft-com:vml" xmlns:wp14="http://schemas.microsoft.com/office/word/2010/wordprocessingDrawing" xmlns:wp="http://schemas.openxmlformats.org/drawingml/2006/wordprocessingDrawing" xmlns:w10="urn:schemas-microsoft-com:office:word" xmlns:w="http://schemas.openxmlformats.org/wordprocessingml/2006/main" xmlns:w14="http://schemas.microsoft.com/office/word/2010/wordml" xmlns:w15="http://schemas.microsoft.com/office/word/2012/wordml" xmlns:w16cex="http://schemas.microsoft.com/office/word/2018/wordml/cex" xmlns:w16cid="http://schemas.microsoft.com/office/word/2016/wordml/cid" xmlns:w16="http://schemas.microsoft.com/office/word/2018/wordml" xmlns:w16du="http://schemas.microsoft.com/office/word/2023/wordml/word16du" xmlns:w16sdtdh="http://schemas.microsoft.com/office/word/2020/wordml/sdtdatahash" xmlns:w16se="http://schemas.microsoft.com/office/word/2015/wordml/symex" xmlns:wpg="http://schemas.microsoft.com/office/word/2010/wordprocessingGroup" xmlns:wpi="http://schemas.microsoft.com/office/word/2010/wordprocessingInk" xmlns:wne="http://schemas.microsoft.com/office/word/2006/wordml" xmlns:wps="http://schemas.microsoft.com/office/word/2010/wordprocessingShape" mc:Ignorable="w14 w15 w16se w16cid w16 w16cex w16sdtdh w16du wp14">
   <w:abstractNum w:abstractNumId="0" w15:restartNumberingAfterBreak="0">
     <w:nsid w:val="2CB84955"/>
     <w:multiLevelType w:val="hybridMultilevel"/>
@@ -1761,7 +1731,7 @@
 </file>
 
 <file path=word/styles.xml><?xml version="1.0" encoding="utf-8"?>
-<w:styles xmlns:mc="http://schemas.openxmlformats.org/markup-compatibility/2006" xmlns:r="http://schemas.openxmlformats.org/officeDocument/2006/relationships" xmlns:w="http://schemas.openxmlformats.org/wordprocessingml/2006/main" xmlns:w14="http://schemas.microsoft.com/office/word/2010/wordml" xmlns:w15="http://schemas.microsoft.com/office/word/2012/wordml" xmlns:w16cex="http://schemas.microsoft.com/office/word/2018/wordml/cex" xmlns:w16cid="http://schemas.microsoft.com/office/word/2016/wordml/cid" xmlns:w16="http://schemas.microsoft.com/office/word/2018/wordml" xmlns:w16sdtdh="http://schemas.microsoft.com/office/word/2020/wordml/sdtdatahash" xmlns:w16se="http://schemas.microsoft.com/office/word/2015/wordml/symex" mc:Ignorable="w14 w15 w16se w16cid w16 w16cex w16sdtdh">
+<w:styles xmlns:mc="http://schemas.openxmlformats.org/markup-compatibility/2006" xmlns:r="http://schemas.openxmlformats.org/officeDocument/2006/relationships" xmlns:w="http://schemas.openxmlformats.org/wordprocessingml/2006/main" xmlns:w14="http://schemas.microsoft.com/office/word/2010/wordml" xmlns:w15="http://schemas.microsoft.com/office/word/2012/wordml" xmlns:w16cex="http://schemas.microsoft.com/office/word/2018/wordml/cex" xmlns:w16cid="http://schemas.microsoft.com/office/word/2016/wordml/cid" xmlns:w16="http://schemas.microsoft.com/office/word/2018/wordml" xmlns:w16du="http://schemas.microsoft.com/office/word/2023/wordml/word16du" xmlns:w16sdtdh="http://schemas.microsoft.com/office/word/2020/wordml/sdtdatahash" xmlns:w16se="http://schemas.microsoft.com/office/word/2015/wordml/symex" mc:Ignorable="w14 w15 w16se w16cid w16 w16cex w16sdtdh w16du">
   <w:docDefaults>
     <w:rPrDefault>
       <w:rPr>

</xml_diff>

<commit_message>
Adjusting letter template to remove instructions, adjusting Next Steps docs
</commit_message>
<xml_diff>
--- a/docassemble/MaineWarrantyofHabitabilityLetter/data/templates/warranty_of_habitability_notice_next_steps_2.docx
+++ b/docassemble/MaineWarrantyofHabitabilityLetter/data/templates/warranty_of_habitability_notice_next_steps_2.docx
@@ -3,6 +3,57 @@
 <w:document xmlns:wpc="http://schemas.microsoft.com/office/word/2010/wordprocessingCanvas" xmlns:cx="http://schemas.microsoft.com/office/drawing/2014/chartex" xmlns:cx1="http://schemas.microsoft.com/office/drawing/2015/9/8/chartex" xmlns:cx2="http://schemas.microsoft.com/office/drawing/2015/10/21/chartex" xmlns:cx3="http://schemas.microsoft.com/office/drawing/2016/5/9/chartex" xmlns:cx4="http://schemas.microsoft.com/office/drawing/2016/5/10/chartex" xmlns:cx5="http://schemas.microsoft.com/office/drawing/2016/5/11/chartex" xmlns:cx6="http://schemas.microsoft.com/office/drawing/2016/5/12/chartex" xmlns:cx7="http://schemas.microsoft.com/office/drawing/2016/5/13/chartex" xmlns:cx8="http://schemas.microsoft.com/office/drawing/2016/5/14/chartex" xmlns:mc="http://schemas.openxmlformats.org/markup-compatibility/2006" xmlns:aink="http://schemas.microsoft.com/office/drawing/2016/ink" xmlns:am3d="http://schemas.microsoft.com/office/drawing/2017/model3d" xmlns:o="urn:schemas-microsoft-com:office:office" xmlns:oel="http://schemas.microsoft.com/office/2019/extlst" xmlns:r="http://schemas.openxmlformats.org/officeDocument/2006/relationships" xmlns:m="http://schemas.openxmlformats.org/officeDocument/2006/math" xmlns:v="urn:schemas-microsoft-com:vml" xmlns:wp14="http://schemas.microsoft.com/office/word/2010/wordprocessingDrawing" xmlns:wp="http://schemas.openxmlformats.org/drawingml/2006/wordprocessingDrawing" xmlns:w10="urn:schemas-microsoft-com:office:word" xmlns:w="http://schemas.openxmlformats.org/wordprocessingml/2006/main" xmlns:w14="http://schemas.microsoft.com/office/word/2010/wordml" xmlns:w15="http://schemas.microsoft.com/office/word/2012/wordml" xmlns:w16cex="http://schemas.microsoft.com/office/word/2018/wordml/cex" xmlns:w16cid="http://schemas.microsoft.com/office/word/2016/wordml/cid" xmlns:w16="http://schemas.microsoft.com/office/word/2018/wordml" xmlns:w16du="http://schemas.microsoft.com/office/word/2023/wordml/word16du" xmlns:w16sdtdh="http://schemas.microsoft.com/office/word/2020/wordml/sdtdatahash" xmlns:w16se="http://schemas.microsoft.com/office/word/2015/wordml/symex" xmlns:wpg="http://schemas.microsoft.com/office/word/2010/wordprocessingGroup" xmlns:wpi="http://schemas.microsoft.com/office/word/2010/wordprocessingInk" xmlns:wne="http://schemas.microsoft.com/office/word/2006/wordml" xmlns:wps="http://schemas.microsoft.com/office/word/2010/wordprocessingShape" mc:Ignorable="w14 w15 w16se w16cid w16 w16cex w16sdtdh w16du wp14">
   <w:background w:color="FFFFFF"/>
   <w:body>
+    <w:p>
+      <w:pPr>
+        <w:jc w:val="center"/>
+      </w:pPr>
+      <w:r>
+        <w:rPr>
+          <w:noProof/>
+        </w:rPr>
+        <w:drawing>
+          <wp:inline distT="0" distB="0" distL="0" distR="0" wp14:anchorId="4E88A18B" wp14:editId="1F478A8E">
+            <wp:extent cx="1028700" cy="1028700"/>
+            <wp:effectExtent l="0" t="0" r="0" b="0"/>
+            <wp:docPr id="1792777419" name="Picture 2" descr="A logo with a moose and text&#10;&#10;Description automatically generated"/>
+            <wp:cNvGraphicFramePr>
+              <a:graphicFrameLocks xmlns:a="http://schemas.openxmlformats.org/drawingml/2006/main" noChangeAspect="1"/>
+            </wp:cNvGraphicFramePr>
+            <a:graphic xmlns:a="http://schemas.openxmlformats.org/drawingml/2006/main">
+              <a:graphicData uri="http://schemas.openxmlformats.org/drawingml/2006/picture">
+                <pic:pic xmlns:pic="http://schemas.openxmlformats.org/drawingml/2006/picture">
+                  <pic:nvPicPr>
+                    <pic:cNvPr id="1792777419" name="Picture 2" descr="A logo with a moose and text&#10;&#10;Description automatically generated"/>
+                    <pic:cNvPicPr/>
+                  </pic:nvPicPr>
+                  <pic:blipFill>
+                    <a:blip r:embed="rId7" cstate="print">
+                      <a:extLst>
+                        <a:ext uri="{28A0092B-C50C-407E-A947-70E740481C1C}">
+                          <a14:useLocalDpi xmlns:a14="http://schemas.microsoft.com/office/drawing/2010/main" val="0"/>
+                        </a:ext>
+                      </a:extLst>
+                    </a:blip>
+                    <a:stretch>
+                      <a:fillRect/>
+                    </a:stretch>
+                  </pic:blipFill>
+                  <pic:spPr>
+                    <a:xfrm>
+                      <a:off x="0" y="0"/>
+                      <a:ext cx="1028700" cy="1028700"/>
+                    </a:xfrm>
+                    <a:prstGeom prst="rect">
+                      <a:avLst/>
+                    </a:prstGeom>
+                  </pic:spPr>
+                </pic:pic>
+              </a:graphicData>
+            </a:graphic>
+          </wp:inline>
+        </w:drawing>
+      </w:r>
+    </w:p>
     <w:tbl>
       <w:tblPr>
         <w:tblStyle w:val="TableGrid"/>
@@ -97,75 +148,14 @@
       </w:pPr>
     </w:p>
     <w:p>
-      <w:r>
-        <w:t xml:space="preserve">Congratulations </w:t>
-      </w:r>
-      <w:proofErr w:type="gramStart"/>
-      <w:r>
-        <w:t>{{ users</w:t>
-      </w:r>
-      <w:proofErr w:type="gramEnd"/>
-      <w:r>
-        <w:t xml:space="preserve"> }}! You have finished all the forms you need to Write a Maine </w:t>
-      </w:r>
-      <w:r>
-        <w:t>W</w:t>
-      </w:r>
-      <w:r>
-        <w:t xml:space="preserve">arranty of </w:t>
-      </w:r>
-      <w:r>
-        <w:t>H</w:t>
-      </w:r>
-      <w:r>
-        <w:t xml:space="preserve">abitability </w:t>
-      </w:r>
-      <w:r>
-        <w:t>N</w:t>
-      </w:r>
-      <w:r>
-        <w:t xml:space="preserve">otice </w:t>
-      </w:r>
-      <w:r>
-        <w:t>L</w:t>
-      </w:r>
-      <w:r>
-        <w:t xml:space="preserve">etter. The </w:t>
-      </w:r>
-      <w:r>
-        <w:t>other</w:t>
-      </w:r>
-      <w:r>
-        <w:t xml:space="preserve"> page in this packet </w:t>
-      </w:r>
-      <w:r>
-        <w:t>is</w:t>
-      </w:r>
-      <w:r>
-        <w:t xml:space="preserve"> your letter to </w:t>
-      </w:r>
-      <w:proofErr w:type="gramStart"/>
-      <w:r>
-        <w:t xml:space="preserve">{{ </w:t>
-      </w:r>
-      <w:proofErr w:type="spellStart"/>
-      <w:r>
-        <w:t>other</w:t>
-      </w:r>
-      <w:proofErr w:type="gramEnd"/>
-      <w:r>
-        <w:t>_parties</w:t>
-      </w:r>
-      <w:proofErr w:type="spellEnd"/>
-      <w:r>
-        <w:t xml:space="preserve"> }}.</w:t>
-      </w:r>
-    </w:p>
-    <w:p>
-      <w:pPr>
+      <w:pPr>
+        <w:rPr>
+          <w:sz w:val="24"/>
+          <w:szCs w:val="24"/>
+        </w:rPr>
         <w:sectPr>
-          <w:headerReference w:type="first" r:id="rId7"/>
-          <w:footerReference w:type="first" r:id="rId8"/>
+          <w:headerReference w:type="first" r:id="rId8"/>
+          <w:footerReference w:type="first" r:id="rId9"/>
           <w:pgSz w:w="12240" w:h="15840"/>
           <w:pgMar w:top="720" w:right="720" w:bottom="720" w:left="720" w:header="0" w:footer="0" w:gutter="0"/>
           <w:pgNumType w:start="1"/>
@@ -175,6 +165,145 @@
           <w:docGrid w:linePitch="326"/>
         </w:sectPr>
       </w:pPr>
+      <w:r>
+        <w:rPr>
+          <w:sz w:val="24"/>
+          <w:szCs w:val="24"/>
+        </w:rPr>
+        <w:t xml:space="preserve">Congratulations </w:t>
+      </w:r>
+      <w:proofErr w:type="gramStart"/>
+      <w:r>
+        <w:rPr>
+          <w:sz w:val="24"/>
+          <w:szCs w:val="24"/>
+        </w:rPr>
+        <w:t>{{ users</w:t>
+      </w:r>
+      <w:proofErr w:type="gramEnd"/>
+      <w:r>
+        <w:rPr>
+          <w:sz w:val="24"/>
+          <w:szCs w:val="24"/>
+        </w:rPr>
+        <w:t xml:space="preserve"> }}! You have finished all the forms you need to Write a Maine </w:t>
+      </w:r>
+      <w:r>
+        <w:rPr>
+          <w:sz w:val="24"/>
+          <w:szCs w:val="24"/>
+        </w:rPr>
+        <w:t>W</w:t>
+      </w:r>
+      <w:r>
+        <w:rPr>
+          <w:sz w:val="24"/>
+          <w:szCs w:val="24"/>
+        </w:rPr>
+        <w:t xml:space="preserve">arranty of </w:t>
+      </w:r>
+      <w:r>
+        <w:rPr>
+          <w:sz w:val="24"/>
+          <w:szCs w:val="24"/>
+        </w:rPr>
+        <w:t>H</w:t>
+      </w:r>
+      <w:r>
+        <w:rPr>
+          <w:sz w:val="24"/>
+          <w:szCs w:val="24"/>
+        </w:rPr>
+        <w:t xml:space="preserve">abitability </w:t>
+      </w:r>
+      <w:r>
+        <w:rPr>
+          <w:sz w:val="24"/>
+          <w:szCs w:val="24"/>
+        </w:rPr>
+        <w:t>N</w:t>
+      </w:r>
+      <w:r>
+        <w:rPr>
+          <w:sz w:val="24"/>
+          <w:szCs w:val="24"/>
+        </w:rPr>
+        <w:t xml:space="preserve">otice </w:t>
+      </w:r>
+      <w:r>
+        <w:rPr>
+          <w:sz w:val="24"/>
+          <w:szCs w:val="24"/>
+        </w:rPr>
+        <w:t>L</w:t>
+      </w:r>
+      <w:r>
+        <w:rPr>
+          <w:sz w:val="24"/>
+          <w:szCs w:val="24"/>
+        </w:rPr>
+        <w:t xml:space="preserve">etter. The </w:t>
+      </w:r>
+      <w:r>
+        <w:rPr>
+          <w:sz w:val="24"/>
+          <w:szCs w:val="24"/>
+        </w:rPr>
+        <w:t>other</w:t>
+      </w:r>
+      <w:r>
+        <w:rPr>
+          <w:sz w:val="24"/>
+          <w:szCs w:val="24"/>
+        </w:rPr>
+        <w:t xml:space="preserve"> page in this packet </w:t>
+      </w:r>
+      <w:r>
+        <w:rPr>
+          <w:sz w:val="24"/>
+          <w:szCs w:val="24"/>
+        </w:rPr>
+        <w:t>is</w:t>
+      </w:r>
+      <w:r>
+        <w:rPr>
+          <w:sz w:val="24"/>
+          <w:szCs w:val="24"/>
+        </w:rPr>
+        <w:t xml:space="preserve"> your letter to </w:t>
+      </w:r>
+      <w:proofErr w:type="gramStart"/>
+      <w:r>
+        <w:rPr>
+          <w:sz w:val="24"/>
+          <w:szCs w:val="24"/>
+        </w:rPr>
+        <w:t xml:space="preserve">{{ </w:t>
+      </w:r>
+      <w:proofErr w:type="spellStart"/>
+      <w:r>
+        <w:rPr>
+          <w:sz w:val="24"/>
+          <w:szCs w:val="24"/>
+        </w:rPr>
+        <w:t>other</w:t>
+      </w:r>
+      <w:proofErr w:type="gramEnd"/>
+      <w:r>
+        <w:rPr>
+          <w:sz w:val="24"/>
+          <w:szCs w:val="24"/>
+        </w:rPr>
+        <w:t>_parties</w:t>
+      </w:r>
+      <w:proofErr w:type="spellEnd"/>
+      <w:r>
+        <w:rPr>
+          <w:sz w:val="24"/>
+          <w:szCs w:val="24"/>
+        </w:rPr>
+        <w:t xml:space="preserve"> }}</w:t>
+      </w:r>
     </w:p>
     <w:p>
       <w:pPr>
@@ -208,22 +337,26 @@
         <w:rPr>
           <w:color w:val="024442"/>
         </w:rPr>
-        <w:t>Next Step – Print and s</w:t>
+        <w:t>Next Step</w:t>
       </w:r>
       <w:r>
         <w:rPr>
           <w:color w:val="024442"/>
         </w:rPr>
-        <w:t xml:space="preserve">end your </w:t>
-      </w:r>
-      <w:proofErr w:type="gramStart"/>
+        <w:t>s</w:t>
+      </w:r>
       <w:r>
         <w:rPr>
           <w:color w:val="024442"/>
         </w:rPr>
-        <w:t>letter</w:t>
-      </w:r>
-      <w:proofErr w:type="gramEnd"/>
+        <w:t xml:space="preserve"> – Print and s</w:t>
+      </w:r>
+      <w:r>
+        <w:rPr>
+          <w:color w:val="024442"/>
+        </w:rPr>
+        <w:t>end your letter</w:t>
+      </w:r>
     </w:p>
     <w:p>
       <w:pPr>
@@ -232,17 +365,37 @@
           <w:ilvl w:val="0"/>
           <w:numId w:val="3"/>
         </w:numPr>
-      </w:pPr>
-      <w:r>
+        <w:rPr>
+          <w:sz w:val="24"/>
+          <w:szCs w:val="24"/>
+        </w:rPr>
+      </w:pPr>
+      <w:r>
+        <w:rPr>
+          <w:sz w:val="24"/>
+          <w:szCs w:val="24"/>
+        </w:rPr>
         <w:t xml:space="preserve">Look over the </w:t>
       </w:r>
       <w:r>
+        <w:rPr>
+          <w:sz w:val="24"/>
+          <w:szCs w:val="24"/>
+        </w:rPr>
         <w:t>letter</w:t>
       </w:r>
       <w:r>
+        <w:rPr>
+          <w:sz w:val="24"/>
+          <w:szCs w:val="24"/>
+        </w:rPr>
         <w:t xml:space="preserve"> below, one more time. Make sure everything is correct. </w:t>
       </w:r>
       <w:r>
+        <w:rPr>
+          <w:sz w:val="24"/>
+          <w:szCs w:val="24"/>
+        </w:rPr>
         <w:br/>
       </w:r>
     </w:p>
@@ -253,9 +406,15 @@
           <w:ilvl w:val="0"/>
           <w:numId w:val="3"/>
         </w:numPr>
-      </w:pPr>
-      <w:r>
-        <w:rPr>
+        <w:rPr>
+          <w:sz w:val="24"/>
+          <w:szCs w:val="24"/>
+        </w:rPr>
+      </w:pPr>
+      <w:r>
+        <w:rPr>
+          <w:sz w:val="24"/>
+          <w:szCs w:val="24"/>
           <w14:textOutline w14:w="9525" w14:cap="rnd" w14:cmpd="sng" w14:algn="ctr">
             <w14:noFill/>
             <w14:prstDash w14:val="solid"/>
@@ -268,6 +427,8 @@
         <w:rPr>
           <w:b/>
           <w:bCs/>
+          <w:sz w:val="24"/>
+          <w:szCs w:val="24"/>
           <w14:textOutline w14:w="9525" w14:cap="rnd" w14:cmpd="sng" w14:algn="ctr">
             <w14:noFill/>
             <w14:prstDash w14:val="solid"/>
@@ -278,6 +439,8 @@
       </w:r>
       <w:r>
         <w:rPr>
+          <w:sz w:val="24"/>
+          <w:szCs w:val="24"/>
           <w14:textOutline w14:w="9525" w14:cap="rnd" w14:cmpd="sng" w14:algn="ctr">
             <w14:noFill/>
             <w14:prstDash w14:val="solid"/>
@@ -288,6 +451,8 @@
       </w:r>
       <w:r>
         <w:rPr>
+          <w:sz w:val="24"/>
+          <w:szCs w:val="24"/>
           <w14:textOutline w14:w="9525" w14:cap="rnd" w14:cmpd="sng" w14:algn="ctr">
             <w14:noFill/>
             <w14:prstDash w14:val="solid"/>
@@ -307,6 +472,8 @@
       </w:pPr>
       <w:r>
         <w:rPr>
+          <w:sz w:val="24"/>
+          <w:szCs w:val="24"/>
           <w14:textOutline w14:w="9525" w14:cap="rnd" w14:cmpd="sng" w14:algn="ctr">
             <w14:noFill/>
             <w14:prstDash w14:val="solid"/>
@@ -317,6 +484,8 @@
       </w:r>
       <w:r>
         <w:rPr>
+          <w:sz w:val="24"/>
+          <w:szCs w:val="24"/>
           <w14:textOutline w14:w="9525" w14:cap="rnd" w14:cmpd="sng" w14:algn="ctr">
             <w14:noFill/>
             <w14:prstDash w14:val="solid"/>
@@ -327,6 +496,8 @@
       </w:r>
       <w:r>
         <w:rPr>
+          <w:sz w:val="24"/>
+          <w:szCs w:val="24"/>
           <w14:textOutline w14:w="9525" w14:cap="rnd" w14:cmpd="sng" w14:algn="ctr">
             <w14:noFill/>
             <w14:prstDash w14:val="solid"/>
@@ -338,6 +509,8 @@
       <w:proofErr w:type="gramStart"/>
       <w:r>
         <w:rPr>
+          <w:sz w:val="24"/>
+          <w:szCs w:val="24"/>
           <w14:textOutline w14:w="9525" w14:cap="rnd" w14:cmpd="sng" w14:algn="ctr">
             <w14:noFill/>
             <w14:prstDash w14:val="solid"/>
@@ -349,6 +522,8 @@
       <w:proofErr w:type="spellStart"/>
       <w:r>
         <w:rPr>
+          <w:sz w:val="24"/>
+          <w:szCs w:val="24"/>
           <w14:textOutline w14:w="9525" w14:cap="rnd" w14:cmpd="sng" w14:algn="ctr">
             <w14:noFill/>
             <w14:prstDash w14:val="solid"/>
@@ -360,6 +535,8 @@
       <w:proofErr w:type="gramEnd"/>
       <w:r>
         <w:rPr>
+          <w:sz w:val="24"/>
+          <w:szCs w:val="24"/>
           <w14:textOutline w14:w="9525" w14:cap="rnd" w14:cmpd="sng" w14:algn="ctr">
             <w14:noFill/>
             <w14:prstDash w14:val="solid"/>
@@ -371,6 +548,8 @@
       <w:proofErr w:type="spellEnd"/>
       <w:r>
         <w:rPr>
+          <w:sz w:val="24"/>
+          <w:szCs w:val="24"/>
           <w14:textOutline w14:w="9525" w14:cap="rnd" w14:cmpd="sng" w14:algn="ctr">
             <w14:noFill/>
             <w14:prstDash w14:val="solid"/>
@@ -381,6 +560,8 @@
       </w:r>
       <w:r>
         <w:rPr>
+          <w:sz w:val="24"/>
+          <w:szCs w:val="24"/>
           <w14:textOutline w14:w="9525" w14:cap="rnd" w14:cmpd="sng" w14:algn="ctr">
             <w14:noFill/>
             <w14:prstDash w14:val="solid"/>
@@ -391,6 +572,8 @@
       </w:r>
       <w:r>
         <w:rPr>
+          <w:sz w:val="24"/>
+          <w:szCs w:val="24"/>
           <w14:textOutline w14:w="9525" w14:cap="rnd" w14:cmpd="sng" w14:algn="ctr">
             <w14:noFill/>
             <w14:prstDash w14:val="solid"/>
@@ -401,6 +584,8 @@
       </w:r>
       <w:r>
         <w:rPr>
+          <w:sz w:val="24"/>
+          <w:szCs w:val="24"/>
           <w14:textOutline w14:w="9525" w14:cap="rnd" w14:cmpd="sng" w14:algn="ctr">
             <w14:noFill/>
             <w14:prstDash w14:val="solid"/>
@@ -411,6 +596,8 @@
       </w:r>
       <w:r>
         <w:rPr>
+          <w:sz w:val="24"/>
+          <w:szCs w:val="24"/>
           <w14:textOutline w14:w="9525" w14:cap="rnd" w14:cmpd="sng" w14:algn="ctr">
             <w14:noFill/>
             <w14:prstDash w14:val="solid"/>
@@ -421,6 +608,8 @@
       </w:r>
       <w:r>
         <w:rPr>
+          <w:sz w:val="24"/>
+          <w:szCs w:val="24"/>
           <w14:textOutline w14:w="9525" w14:cap="rnd" w14:cmpd="sng" w14:algn="ctr">
             <w14:noFill/>
             <w14:prstDash w14:val="solid"/>
@@ -431,6 +620,8 @@
       </w:r>
       <w:r>
         <w:rPr>
+          <w:sz w:val="24"/>
+          <w:szCs w:val="24"/>
           <w14:textOutline w14:w="9525" w14:cap="rnd" w14:cmpd="sng" w14:algn="ctr">
             <w14:noFill/>
             <w14:prstDash w14:val="solid"/>
@@ -441,6 +632,8 @@
       </w:r>
       <w:r>
         <w:rPr>
+          <w:sz w:val="24"/>
+          <w:szCs w:val="24"/>
           <w14:textOutline w14:w="9525" w14:cap="rnd" w14:cmpd="sng" w14:algn="ctr">
             <w14:noFill/>
             <w14:prstDash w14:val="solid"/>
@@ -451,6 +644,8 @@
       </w:r>
       <w:r>
         <w:rPr>
+          <w:sz w:val="24"/>
+          <w:szCs w:val="24"/>
           <w14:textOutline w14:w="9525" w14:cap="rnd" w14:cmpd="sng" w14:algn="ctr">
             <w14:noFill/>
             <w14:prstDash w14:val="solid"/>
@@ -460,20 +655,38 @@
         <w:t>by</w:t>
       </w:r>
       <w:r>
+        <w:rPr>
+          <w:sz w:val="24"/>
+          <w:szCs w:val="24"/>
+        </w:rPr>
         <w:t xml:space="preserve"> regular first-class mail.</w:t>
       </w:r>
       <w:r>
+        <w:rPr>
+          <w:sz w:val="24"/>
+          <w:szCs w:val="24"/>
+        </w:rPr>
         <w:t xml:space="preserve"> You can do this at any post office.</w:t>
       </w:r>
       <w:r>
+        <w:rPr>
+          <w:sz w:val="24"/>
+          <w:szCs w:val="24"/>
+        </w:rPr>
         <w:br/>
       </w:r>
       <w:r>
+        <w:rPr>
+          <w:sz w:val="24"/>
+          <w:szCs w:val="24"/>
+        </w:rPr>
         <w:br/>
         <w:t xml:space="preserve">Note: Mailing </w:t>
       </w:r>
       <w:r>
         <w:rPr>
+          <w:sz w:val="24"/>
+          <w:szCs w:val="24"/>
           <w14:textOutline w14:w="9525" w14:cap="rnd" w14:cmpd="sng" w14:algn="ctr">
             <w14:noFill/>
             <w14:prstDash w14:val="solid"/>
@@ -483,11 +696,17 @@
         <w:t xml:space="preserve">it certified with return receipt is not required, </w:t>
       </w:r>
       <w:r>
+        <w:rPr>
+          <w:sz w:val="24"/>
+          <w:szCs w:val="24"/>
+        </w:rPr>
         <w:t xml:space="preserve">but you’ll have proof that </w:t>
       </w:r>
       <w:proofErr w:type="gramStart"/>
       <w:r>
         <w:rPr>
+          <w:sz w:val="24"/>
+          <w:szCs w:val="24"/>
           <w14:textOutline w14:w="9525" w14:cap="rnd" w14:cmpd="sng" w14:algn="ctr">
             <w14:noFill/>
             <w14:prstDash w14:val="solid"/>
@@ -499,6 +718,8 @@
       <w:proofErr w:type="spellStart"/>
       <w:r>
         <w:rPr>
+          <w:sz w:val="24"/>
+          <w:szCs w:val="24"/>
           <w14:textOutline w14:w="9525" w14:cap="rnd" w14:cmpd="sng" w14:algn="ctr">
             <w14:noFill/>
             <w14:prstDash w14:val="solid"/>
@@ -510,6 +731,8 @@
       <w:proofErr w:type="gramEnd"/>
       <w:r>
         <w:rPr>
+          <w:sz w:val="24"/>
+          <w:szCs w:val="24"/>
           <w14:textOutline w14:w="9525" w14:cap="rnd" w14:cmpd="sng" w14:algn="ctr">
             <w14:noFill/>
             <w14:prstDash w14:val="solid"/>
@@ -521,6 +744,8 @@
       <w:proofErr w:type="spellEnd"/>
       <w:r>
         <w:rPr>
+          <w:sz w:val="24"/>
+          <w:szCs w:val="24"/>
           <w14:textOutline w14:w="9525" w14:cap="rnd" w14:cmpd="sng" w14:algn="ctr">
             <w14:noFill/>
             <w14:prstDash w14:val="solid"/>
@@ -530,6 +755,10 @@
         <w:t xml:space="preserve"> }} got it</w:t>
       </w:r>
       <w:r>
+        <w:rPr>
+          <w:sz w:val="24"/>
+          <w:szCs w:val="24"/>
+        </w:rPr>
         <w:t>.</w:t>
       </w:r>
       <w:r>
@@ -627,7 +856,17 @@
       </w:r>
     </w:p>
     <w:p>
-      <w:r>
+      <w:pPr>
+        <w:rPr>
+          <w:sz w:val="24"/>
+          <w:szCs w:val="24"/>
+        </w:rPr>
+      </w:pPr>
+      <w:r>
+        <w:rPr>
+          <w:sz w:val="24"/>
+          <w:szCs w:val="24"/>
+        </w:rPr>
         <w:t>You can do one of three things:</w:t>
       </w:r>
     </w:p>
@@ -638,45 +877,52 @@
           <w:ilvl w:val="0"/>
           <w:numId w:val="2"/>
         </w:numPr>
-      </w:pPr>
-      <w:r>
-        <w:t xml:space="preserve">Contact your </w:t>
-      </w:r>
-      <w:r>
-        <w:t xml:space="preserve">city hall or town office and ask to speak with someone about the problems in your building. </w:t>
-      </w:r>
-      <w:r>
-        <w:t>You can ask them to send the town</w:t>
-      </w:r>
-      <w:r>
-        <w:t xml:space="preserve"> building code enforcement officer,</w:t>
-      </w:r>
-      <w:r>
-        <w:t xml:space="preserve"> health officer, or plumbing inspector</w:t>
-      </w:r>
-      <w:r>
-        <w:t xml:space="preserve"> to visit your home to inspect the problems</w:t>
-      </w:r>
-      <w:r>
-        <w:t xml:space="preserve">. These people </w:t>
-      </w:r>
-      <w:r>
+        <w:rPr>
+          <w:sz w:val="24"/>
+          <w:szCs w:val="24"/>
+        </w:rPr>
+      </w:pPr>
+      <w:r>
+        <w:rPr>
+          <w:sz w:val="24"/>
+          <w:szCs w:val="24"/>
+        </w:rPr>
+        <w:t xml:space="preserve">Contact your city hall or town office and ask to speak with someone about the problems in your building. You can ask them to send the town building code enforcement officer, health officer, or plumbing inspector to visit your home to inspect the problems. These people </w:t>
+      </w:r>
+      <w:r>
+        <w:rPr>
+          <w:sz w:val="24"/>
+          <w:szCs w:val="24"/>
+        </w:rPr>
         <w:t xml:space="preserve">can inspect the home for specific things and </w:t>
       </w:r>
       <w:r>
+        <w:rPr>
+          <w:sz w:val="24"/>
+          <w:szCs w:val="24"/>
+        </w:rPr>
         <w:t xml:space="preserve">send the landlord a letter demanding that they fix violations. </w:t>
       </w:r>
       <w:r>
+        <w:rPr>
+          <w:sz w:val="24"/>
+          <w:szCs w:val="24"/>
+        </w:rPr>
         <w:br/>
       </w:r>
       <w:r>
+        <w:rPr>
+          <w:sz w:val="24"/>
+          <w:szCs w:val="24"/>
+        </w:rPr>
         <w:br/>
-        <w:t>I</w:t>
-      </w:r>
-      <w:r>
-        <w:t>f the conditions in your home are very dangerous, a code or health officer might order everyone to leave the building. However, this is unusual: in most cases, the town will give your landlord a chance to fix the problem before ordering everyone to leave.</w:t>
-      </w:r>
-      <w:r>
+        <w:t>If the conditions in your home are very dangerous, a code or health officer might order everyone to leave the building. However, this is unusual: in most cases, the town will give your landlord a chance to fix the problem before ordering everyone to leave.</w:t>
+      </w:r>
+      <w:r>
+        <w:rPr>
+          <w:sz w:val="24"/>
+          <w:szCs w:val="24"/>
+        </w:rPr>
         <w:br/>
       </w:r>
     </w:p>
@@ -688,8 +934,16 @@
           <w:numId w:val="2"/>
         </w:numPr>
         <w:spacing w:after="200"/>
-      </w:pPr>
-      <w:r>
+        <w:rPr>
+          <w:sz w:val="24"/>
+          <w:szCs w:val="24"/>
+        </w:rPr>
+      </w:pPr>
+      <w:r>
+        <w:rPr>
+          <w:sz w:val="24"/>
+          <w:szCs w:val="24"/>
+        </w:rPr>
         <w:t>If you cannot get local help, you may be able to get some help from these state agencies:</w:t>
       </w:r>
     </w:p>
@@ -701,14 +955,30 @@
           <w:numId w:val="2"/>
         </w:numPr>
         <w:spacing w:after="200"/>
-      </w:pPr>
-      <w:r>
+        <w:rPr>
+          <w:sz w:val="24"/>
+          <w:szCs w:val="24"/>
+        </w:rPr>
+      </w:pPr>
+      <w:r>
+        <w:rPr>
+          <w:sz w:val="24"/>
+          <w:szCs w:val="24"/>
+        </w:rPr>
         <w:t xml:space="preserve">Fire hazards: State Fire Marshall's Office, Inspections Unit - phone: </w:t>
       </w:r>
       <w:r>
+        <w:rPr>
+          <w:sz w:val="24"/>
+          <w:szCs w:val="24"/>
+        </w:rPr>
         <w:t xml:space="preserve">(207) </w:t>
       </w:r>
       <w:r>
+        <w:rPr>
+          <w:sz w:val="24"/>
+          <w:szCs w:val="24"/>
+        </w:rPr>
         <w:t>626-3880</w:t>
       </w:r>
     </w:p>
@@ -720,15 +990,18 @@
           <w:numId w:val="2"/>
         </w:numPr>
         <w:spacing w:after="200"/>
-      </w:pPr>
-      <w:r>
-        <w:t xml:space="preserve">Electrical wiring problems: Find the state electrical inspector for your </w:t>
-      </w:r>
-      <w:proofErr w:type="gramStart"/>
-      <w:r>
-        <w:t>location</w:t>
-      </w:r>
-      <w:proofErr w:type="gramEnd"/>
+        <w:rPr>
+          <w:sz w:val="24"/>
+          <w:szCs w:val="24"/>
+        </w:rPr>
+      </w:pPr>
+      <w:r>
+        <w:rPr>
+          <w:sz w:val="24"/>
+          <w:szCs w:val="24"/>
+        </w:rPr>
+        <w:t>Electrical wiring problems: Find the state electrical inspector for your location</w:t>
+      </w:r>
     </w:p>
     <w:p>
       <w:pPr>
@@ -738,27 +1011,46 @@
           <w:numId w:val="2"/>
         </w:numPr>
         <w:spacing w:after="200"/>
-      </w:pPr>
-      <w:r>
+        <w:rPr>
+          <w:sz w:val="24"/>
+          <w:szCs w:val="24"/>
+        </w:rPr>
+      </w:pPr>
+      <w:r>
+        <w:rPr>
+          <w:sz w:val="24"/>
+          <w:szCs w:val="24"/>
+        </w:rPr>
         <w:t xml:space="preserve">Plumbing problems: Plumbing Inspector - phone: </w:t>
       </w:r>
       <w:r>
+        <w:rPr>
+          <w:sz w:val="24"/>
+          <w:szCs w:val="24"/>
+        </w:rPr>
         <w:t xml:space="preserve">(207) </w:t>
       </w:r>
       <w:r>
+        <w:rPr>
+          <w:sz w:val="24"/>
+          <w:szCs w:val="24"/>
+        </w:rPr>
         <w:t>624-8639</w:t>
       </w:r>
       <w:r>
+        <w:rPr>
+          <w:sz w:val="24"/>
+          <w:szCs w:val="24"/>
+        </w:rPr>
         <w:t xml:space="preserve">, </w:t>
       </w:r>
       <w:r>
-        <w:t xml:space="preserve">TTY users call Maine relay </w:t>
-      </w:r>
-      <w:proofErr w:type="gramStart"/>
-      <w:r>
-        <w:t>711</w:t>
-      </w:r>
-      <w:proofErr w:type="gramEnd"/>
+        <w:rPr>
+          <w:sz w:val="24"/>
+          <w:szCs w:val="24"/>
+        </w:rPr>
+        <w:t>TTY users call Maine relay 711</w:t>
+      </w:r>
     </w:p>
     <w:p>
       <w:pPr>
@@ -768,23 +1060,51 @@
           <w:numId w:val="2"/>
         </w:numPr>
         <w:spacing w:after="200"/>
-      </w:pPr>
-      <w:r>
+        <w:rPr>
+          <w:sz w:val="24"/>
+          <w:szCs w:val="24"/>
+        </w:rPr>
+      </w:pPr>
+      <w:r>
+        <w:rPr>
+          <w:sz w:val="24"/>
+          <w:szCs w:val="24"/>
+        </w:rPr>
         <w:t>Wastewater, drinking water, and radon</w:t>
       </w:r>
       <w:r>
+        <w:rPr>
+          <w:sz w:val="24"/>
+          <w:szCs w:val="24"/>
+        </w:rPr>
         <w:t xml:space="preserve"> problems</w:t>
       </w:r>
       <w:r>
+        <w:rPr>
+          <w:sz w:val="24"/>
+          <w:szCs w:val="24"/>
+        </w:rPr>
         <w:t>:</w:t>
       </w:r>
       <w:r>
+        <w:rPr>
+          <w:sz w:val="24"/>
+          <w:szCs w:val="24"/>
+        </w:rPr>
         <w:t xml:space="preserve"> </w:t>
       </w:r>
       <w:r>
+        <w:rPr>
+          <w:sz w:val="24"/>
+          <w:szCs w:val="24"/>
+        </w:rPr>
         <w:t>DHHS Division of Environmental Health</w:t>
       </w:r>
       <w:r>
+        <w:rPr>
+          <w:sz w:val="24"/>
+          <w:szCs w:val="24"/>
+        </w:rPr>
         <w:t xml:space="preserve"> </w:t>
       </w:r>
     </w:p>
@@ -796,20 +1116,45 @@
           <w:numId w:val="2"/>
         </w:numPr>
         <w:spacing w:after="200"/>
-      </w:pPr>
-      <w:r>
+        <w:rPr>
+          <w:sz w:val="24"/>
+          <w:szCs w:val="24"/>
+        </w:rPr>
+      </w:pPr>
+      <w:r>
+        <w:rPr>
+          <w:sz w:val="24"/>
+          <w:szCs w:val="24"/>
+        </w:rPr>
+        <w:lastRenderedPageBreak/>
         <w:t>Wastewater program</w:t>
       </w:r>
       <w:r>
+        <w:rPr>
+          <w:sz w:val="24"/>
+          <w:szCs w:val="24"/>
+        </w:rPr>
         <w:t xml:space="preserve"> – phone</w:t>
       </w:r>
       <w:r>
+        <w:rPr>
+          <w:sz w:val="24"/>
+          <w:szCs w:val="24"/>
+        </w:rPr>
         <w:t xml:space="preserve">: </w:t>
       </w:r>
       <w:r>
+        <w:rPr>
+          <w:sz w:val="24"/>
+          <w:szCs w:val="24"/>
+        </w:rPr>
         <w:t xml:space="preserve">(207) </w:t>
       </w:r>
       <w:r>
+        <w:rPr>
+          <w:sz w:val="24"/>
+          <w:szCs w:val="24"/>
+        </w:rPr>
         <w:t>287-5689</w:t>
       </w:r>
     </w:p>
@@ -821,32 +1166,72 @@
           <w:numId w:val="2"/>
         </w:numPr>
         <w:spacing w:after="200"/>
-      </w:pPr>
-      <w:r>
+        <w:rPr>
+          <w:sz w:val="24"/>
+          <w:szCs w:val="24"/>
+        </w:rPr>
+      </w:pPr>
+      <w:r>
+        <w:rPr>
+          <w:sz w:val="24"/>
+          <w:szCs w:val="24"/>
+        </w:rPr>
         <w:t>Drinking water (questions about private well water)</w:t>
       </w:r>
       <w:r>
+        <w:rPr>
+          <w:sz w:val="24"/>
+          <w:szCs w:val="24"/>
+        </w:rPr>
         <w:t xml:space="preserve"> – phone: (</w:t>
       </w:r>
       <w:r>
+        <w:rPr>
+          <w:sz w:val="24"/>
+          <w:szCs w:val="24"/>
+        </w:rPr>
         <w:t>866</w:t>
       </w:r>
       <w:r>
+        <w:rPr>
+          <w:sz w:val="24"/>
+          <w:szCs w:val="24"/>
+        </w:rPr>
         <w:t xml:space="preserve">) </w:t>
       </w:r>
       <w:r>
+        <w:rPr>
+          <w:sz w:val="24"/>
+          <w:szCs w:val="24"/>
+        </w:rPr>
         <w:t xml:space="preserve">292-3474 or </w:t>
       </w:r>
       <w:r>
+        <w:rPr>
+          <w:sz w:val="24"/>
+          <w:szCs w:val="24"/>
+        </w:rPr>
         <w:t>(</w:t>
       </w:r>
       <w:r>
+        <w:rPr>
+          <w:sz w:val="24"/>
+          <w:szCs w:val="24"/>
+        </w:rPr>
         <w:t>207</w:t>
       </w:r>
       <w:r>
+        <w:rPr>
+          <w:sz w:val="24"/>
+          <w:szCs w:val="24"/>
+        </w:rPr>
         <w:t xml:space="preserve">) </w:t>
       </w:r>
       <w:r>
+        <w:rPr>
+          <w:sz w:val="24"/>
+          <w:szCs w:val="24"/>
+        </w:rPr>
         <w:t xml:space="preserve">287-4311 </w:t>
       </w:r>
     </w:p>
@@ -858,14 +1243,30 @@
           <w:numId w:val="2"/>
         </w:numPr>
         <w:spacing w:after="200"/>
-      </w:pPr>
-      <w:r>
+        <w:rPr>
+          <w:sz w:val="24"/>
+          <w:szCs w:val="24"/>
+        </w:rPr>
+      </w:pPr>
+      <w:r>
+        <w:rPr>
+          <w:sz w:val="24"/>
+          <w:szCs w:val="24"/>
+        </w:rPr>
         <w:t>Drinking water (questions about public water supply)</w:t>
       </w:r>
       <w:r>
+        <w:rPr>
+          <w:sz w:val="24"/>
+          <w:szCs w:val="24"/>
+        </w:rPr>
         <w:t xml:space="preserve"> – phone (207)</w:t>
       </w:r>
       <w:r>
+        <w:rPr>
+          <w:sz w:val="24"/>
+          <w:szCs w:val="24"/>
+        </w:rPr>
         <w:t xml:space="preserve"> 287-2070</w:t>
       </w:r>
     </w:p>
@@ -877,20 +1278,44 @@
           <w:numId w:val="2"/>
         </w:numPr>
         <w:spacing w:after="200"/>
-      </w:pPr>
-      <w:r>
+        <w:rPr>
+          <w:sz w:val="24"/>
+          <w:szCs w:val="24"/>
+        </w:rPr>
+      </w:pPr>
+      <w:r>
+        <w:rPr>
+          <w:sz w:val="24"/>
+          <w:szCs w:val="24"/>
+        </w:rPr>
         <w:t>Radon</w:t>
       </w:r>
       <w:r>
+        <w:rPr>
+          <w:sz w:val="24"/>
+          <w:szCs w:val="24"/>
+        </w:rPr>
         <w:t xml:space="preserve"> – phone</w:t>
       </w:r>
       <w:r>
+        <w:rPr>
+          <w:sz w:val="24"/>
+          <w:szCs w:val="24"/>
+        </w:rPr>
         <w:t xml:space="preserve">: </w:t>
       </w:r>
       <w:r>
+        <w:rPr>
+          <w:sz w:val="24"/>
+          <w:szCs w:val="24"/>
+        </w:rPr>
         <w:t xml:space="preserve">(207) </w:t>
       </w:r>
       <w:r>
+        <w:rPr>
+          <w:sz w:val="24"/>
+          <w:szCs w:val="24"/>
+        </w:rPr>
         <w:t>287-5676</w:t>
       </w:r>
     </w:p>
@@ -902,32 +1327,72 @@
           <w:numId w:val="2"/>
         </w:numPr>
         <w:spacing w:after="200"/>
-      </w:pPr>
-      <w:r>
+        <w:rPr>
+          <w:sz w:val="24"/>
+          <w:szCs w:val="24"/>
+        </w:rPr>
+      </w:pPr>
+      <w:r>
+        <w:rPr>
+          <w:sz w:val="24"/>
+          <w:szCs w:val="24"/>
+        </w:rPr>
         <w:t>Mold</w:t>
       </w:r>
       <w:r>
+        <w:rPr>
+          <w:sz w:val="24"/>
+          <w:szCs w:val="24"/>
+        </w:rPr>
         <w:t xml:space="preserve"> problems</w:t>
       </w:r>
       <w:r>
+        <w:rPr>
+          <w:sz w:val="24"/>
+          <w:szCs w:val="24"/>
+        </w:rPr>
         <w:t>:</w:t>
       </w:r>
       <w:r>
+        <w:rPr>
+          <w:sz w:val="24"/>
+          <w:szCs w:val="24"/>
+        </w:rPr>
         <w:t xml:space="preserve"> </w:t>
       </w:r>
       <w:r>
+        <w:rPr>
+          <w:sz w:val="24"/>
+          <w:szCs w:val="24"/>
+        </w:rPr>
         <w:t>Office of Local Public Health - find your local public health officer</w:t>
       </w:r>
       <w:r>
+        <w:rPr>
+          <w:sz w:val="24"/>
+          <w:szCs w:val="24"/>
+        </w:rPr>
         <w:t xml:space="preserve">, </w:t>
       </w:r>
       <w:r>
+        <w:rPr>
+          <w:sz w:val="24"/>
+          <w:szCs w:val="24"/>
+        </w:rPr>
         <w:t>Health Inspection Program:</w:t>
       </w:r>
       <w:r>
+        <w:rPr>
+          <w:sz w:val="24"/>
+          <w:szCs w:val="24"/>
+        </w:rPr>
         <w:t xml:space="preserve"> (207) </w:t>
       </w:r>
       <w:r>
+        <w:rPr>
+          <w:sz w:val="24"/>
+          <w:szCs w:val="24"/>
+        </w:rPr>
         <w:t>287-5671</w:t>
       </w:r>
     </w:p>
@@ -949,15 +1414,31 @@
         </w:sectPr>
       </w:pPr>
       <w:r>
+        <w:rPr>
+          <w:sz w:val="24"/>
+          <w:szCs w:val="24"/>
+        </w:rPr>
         <w:t>Also, the non-profit agency Maine Indoor Air Quality Council (</w:t>
       </w:r>
       <w:r>
+        <w:rPr>
+          <w:sz w:val="24"/>
+          <w:szCs w:val="24"/>
+        </w:rPr>
         <w:t xml:space="preserve">phone: (207) </w:t>
       </w:r>
       <w:r>
+        <w:rPr>
+          <w:sz w:val="24"/>
+          <w:szCs w:val="24"/>
+        </w:rPr>
         <w:t>626-8115) is a reliable resource and posts useful information</w:t>
       </w:r>
       <w:r>
+        <w:rPr>
+          <w:sz w:val="24"/>
+          <w:szCs w:val="24"/>
+        </w:rPr>
         <w:t>.</w:t>
       </w:r>
     </w:p>

</xml_diff>

<commit_message>
More adjustments to 'next steps' doc
</commit_message>
<xml_diff>
--- a/docassemble/MaineWarrantyofHabitabilityLetter/data/templates/warranty_of_habitability_notice_next_steps_2.docx
+++ b/docassemble/MaineWarrantyofHabitabilityLetter/data/templates/warranty_of_habitability_notice_next_steps_2.docx
@@ -5,14 +5,18 @@
   <w:body>
     <w:p>
       <w:pPr>
+        <w:pStyle w:val="PTLA"/>
         <w:jc w:val="center"/>
+        <w:rPr>
+          <w:rFonts w:ascii="Aptos" w:hAnsi="Aptos"/>
+        </w:rPr>
       </w:pPr>
       <w:r>
         <w:rPr>
           <w:noProof/>
         </w:rPr>
         <w:drawing>
-          <wp:inline distT="0" distB="0" distL="0" distR="0" wp14:anchorId="4E88A18B" wp14:editId="1F478A8E">
+          <wp:inline distT="0" distB="0" distL="0" distR="0" wp14:anchorId="163EECA2" wp14:editId="0708C5C4">
             <wp:extent cx="1028700" cy="1028700"/>
             <wp:effectExtent l="0" t="0" r="0" b="0"/>
             <wp:docPr id="1792777419" name="Picture 2" descr="A logo with a moose and text&#10;&#10;Description automatically generated"/>
@@ -54,108 +58,386 @@
         </w:drawing>
       </w:r>
     </w:p>
-    <w:tbl>
-      <w:tblPr>
-        <w:tblStyle w:val="TableGrid"/>
-        <w:tblW w:w="10790" w:type="dxa"/>
-        <w:tblCellMar>
-          <w:top w:w="115" w:type="dxa"/>
-          <w:left w:w="115" w:type="dxa"/>
-          <w:bottom w:w="115" w:type="dxa"/>
-          <w:right w:w="115" w:type="dxa"/>
-        </w:tblCellMar>
-        <w:tblLook w:val="04A0" w:firstRow="1" w:lastRow="0" w:firstColumn="1" w:lastColumn="0" w:noHBand="0" w:noVBand="1"/>
-      </w:tblPr>
-      <w:tblGrid>
-        <w:gridCol w:w="10790"/>
-      </w:tblGrid>
-      <w:tr>
-        <w:tc>
-          <w:tcPr>
-            <w:tcW w:w="10790" w:type="dxa"/>
-            <w:shd w:val="clear" w:color="auto" w:fill="024442"/>
-          </w:tcPr>
-          <w:p>
-            <w:pPr>
-              <w:pStyle w:val="Title"/>
-              <w:spacing w:after="0"/>
-              <w:jc w:val="center"/>
-            </w:pPr>
-            <w:r>
-              <w:rPr>
-                <w:color w:val="FFFFFF" w:themeColor="background1"/>
-              </w:rPr>
-              <w:t xml:space="preserve">Write a Maine </w:t>
-            </w:r>
-            <w:r>
-              <w:rPr>
-                <w:color w:val="FFFFFF" w:themeColor="background1"/>
-              </w:rPr>
-              <w:t>W</w:t>
-            </w:r>
-            <w:r>
-              <w:rPr>
-                <w:color w:val="FFFFFF" w:themeColor="background1"/>
-              </w:rPr>
-              <w:t xml:space="preserve">arranty of </w:t>
-            </w:r>
-            <w:r>
-              <w:rPr>
-                <w:color w:val="FFFFFF" w:themeColor="background1"/>
-              </w:rPr>
-              <w:t>H</w:t>
-            </w:r>
-            <w:r>
-              <w:rPr>
-                <w:color w:val="FFFFFF" w:themeColor="background1"/>
-              </w:rPr>
-              <w:t xml:space="preserve">abitability </w:t>
-            </w:r>
-            <w:r>
-              <w:rPr>
-                <w:color w:val="FFFFFF" w:themeColor="background1"/>
-              </w:rPr>
-              <w:t>N</w:t>
-            </w:r>
-            <w:r>
-              <w:rPr>
-                <w:color w:val="FFFFFF" w:themeColor="background1"/>
-              </w:rPr>
-              <w:t xml:space="preserve">otice </w:t>
-            </w:r>
-            <w:r>
-              <w:rPr>
-                <w:color w:val="FFFFFF" w:themeColor="background1"/>
-              </w:rPr>
-              <w:t>L</w:t>
-            </w:r>
-            <w:r>
-              <w:rPr>
-                <w:color w:val="FFFFFF" w:themeColor="background1"/>
-              </w:rPr>
-              <w:t>etter</w:t>
-            </w:r>
-          </w:p>
-        </w:tc>
-      </w:tr>
-    </w:tbl>
     <w:p>
       <w:pPr>
-        <w:rPr>
-          <w:b/>
-          <w:bCs/>
-        </w:rPr>
-      </w:pPr>
+        <w:pStyle w:val="PTLA"/>
+        <w:jc w:val="center"/>
+        <w:rPr>
+          <w:rFonts w:ascii="Aptos" w:hAnsi="Aptos"/>
+        </w:rPr>
+      </w:pPr>
+      <w:r>
+        <w:rPr>
+          <w:rFonts w:ascii="Aptos" w:hAnsi="Aptos"/>
+        </w:rPr>
+        <w:t xml:space="preserve">Next Steps </w:t>
+      </w:r>
+      <w:r>
+        <w:rPr>
+          <w:rFonts w:ascii="Aptos" w:hAnsi="Aptos"/>
+        </w:rPr>
+        <w:t>–</w:t>
+      </w:r>
+      <w:r>
+        <w:rPr>
+          <w:rFonts w:ascii="Aptos" w:hAnsi="Aptos"/>
+        </w:rPr>
+        <w:t xml:space="preserve"> </w:t>
+      </w:r>
+      <w:r>
+        <w:rPr>
+          <w:rFonts w:ascii="Aptos" w:hAnsi="Aptos"/>
+        </w:rPr>
+        <w:t xml:space="preserve">Maine </w:t>
+      </w:r>
+      <w:r>
+        <w:rPr>
+          <w:rFonts w:ascii="Aptos" w:hAnsi="Aptos"/>
+        </w:rPr>
+        <w:t>Warranty of Habitability Notice</w:t>
+      </w:r>
+      <w:r>
+        <w:rPr>
+          <w:rFonts w:ascii="Aptos" w:hAnsi="Aptos"/>
+        </w:rPr>
+        <w:t xml:space="preserve"> Letter</w:t>
+      </w:r>
     </w:p>
     <w:p>
       <w:pPr>
+        <w:pStyle w:val="PTLA"/>
+        <w:jc w:val="center"/>
+        <w:rPr>
+          <w:rFonts w:ascii="Aptos" w:hAnsi="Aptos"/>
+          <w:sz w:val="32"/>
+          <w:szCs w:val="32"/>
+        </w:rPr>
+      </w:pPr>
+      <w:r>
+        <w:rPr>
+          <w:rFonts w:ascii="Aptos" w:hAnsi="Aptos"/>
+          <w:sz w:val="32"/>
+          <w:szCs w:val="32"/>
+        </w:rPr>
+        <w:t xml:space="preserve">Pine Tree Legal Forms Project </w:t>
+      </w:r>
+    </w:p>
+    <w:p>
+      <w:pPr>
+        <w:pStyle w:val="PTLA"/>
+        <w:jc w:val="center"/>
+        <w:rPr>
+          <w:rFonts w:ascii="Aptos" w:hAnsi="Aptos"/>
+          <w:sz w:val="24"/>
+          <w:szCs w:val="24"/>
+        </w:rPr>
+      </w:pPr>
+      <w:r>
+        <w:rPr>
+          <w:rFonts w:ascii="Aptos" w:hAnsi="Aptos"/>
+          <w:sz w:val="24"/>
+          <w:szCs w:val="24"/>
+        </w:rPr>
+        <w:t xml:space="preserve">Prepared on </w:t>
+      </w:r>
+      <w:proofErr w:type="gramStart"/>
+      <w:r>
+        <w:rPr>
+          <w:rFonts w:ascii="Aptos" w:hAnsi="Aptos"/>
+          <w:sz w:val="24"/>
+          <w:szCs w:val="24"/>
+        </w:rPr>
+        <w:t xml:space="preserve">{{ </w:t>
+      </w:r>
+      <w:proofErr w:type="spellStart"/>
+      <w:r>
+        <w:rPr>
+          <w:rFonts w:ascii="Aptos" w:eastAsia="Times New Roman" w:hAnsi="Aptos"/>
+          <w:bCs/>
+          <w:sz w:val="24"/>
+          <w:szCs w:val="24"/>
+        </w:rPr>
+        <w:t>format</w:t>
+      </w:r>
+      <w:proofErr w:type="gramEnd"/>
+      <w:r>
+        <w:rPr>
+          <w:rFonts w:ascii="Aptos" w:eastAsia="Times New Roman" w:hAnsi="Aptos"/>
+          <w:bCs/>
+          <w:sz w:val="24"/>
+          <w:szCs w:val="24"/>
+        </w:rPr>
+        <w:t>_date</w:t>
+      </w:r>
+      <w:proofErr w:type="spellEnd"/>
+      <w:r>
+        <w:rPr>
+          <w:rFonts w:ascii="Aptos" w:eastAsia="Times New Roman" w:hAnsi="Aptos"/>
+          <w:bCs/>
+          <w:sz w:val="24"/>
+          <w:szCs w:val="24"/>
+        </w:rPr>
+        <w:t xml:space="preserve">(today()) </w:t>
+      </w:r>
+      <w:r>
+        <w:rPr>
+          <w:rFonts w:ascii="Aptos" w:hAnsi="Aptos"/>
+          <w:sz w:val="24"/>
+          <w:szCs w:val="24"/>
+        </w:rPr>
+        <w:t>}}</w:t>
+      </w:r>
+    </w:p>
+    <w:p>
+      <w:pPr>
+        <w:jc w:val="center"/>
+      </w:pPr>
+    </w:p>
+    <w:p>
+      <w:pPr>
+        <w:rPr>
+          <w:rFonts w:ascii="Aptos" w:hAnsi="Aptos"/>
+          <w:sz w:val="24"/>
+          <w:szCs w:val="24"/>
+        </w:rPr>
+      </w:pPr>
+      <w:r>
+        <w:rPr>
+          <w:rFonts w:ascii="Aptos" w:hAnsi="Aptos"/>
+          <w:sz w:val="24"/>
+          <w:szCs w:val="24"/>
+        </w:rPr>
+        <w:t xml:space="preserve">Congratulations </w:t>
+      </w:r>
+      <w:proofErr w:type="gramStart"/>
+      <w:r>
+        <w:rPr>
+          <w:rFonts w:ascii="Aptos" w:hAnsi="Aptos"/>
+          <w:sz w:val="24"/>
+          <w:szCs w:val="24"/>
+        </w:rPr>
+        <w:t>{{ users</w:t>
+      </w:r>
+      <w:proofErr w:type="gramEnd"/>
+      <w:r>
+        <w:rPr>
+          <w:rFonts w:ascii="Aptos" w:hAnsi="Aptos"/>
+          <w:sz w:val="24"/>
+          <w:szCs w:val="24"/>
+        </w:rPr>
+        <w:t xml:space="preserve"> }}! You have finished </w:t>
+      </w:r>
+      <w:r>
+        <w:rPr>
+          <w:rFonts w:ascii="Aptos" w:hAnsi="Aptos"/>
+          <w:sz w:val="24"/>
+          <w:szCs w:val="24"/>
+        </w:rPr>
+        <w:t>drafting your</w:t>
+      </w:r>
+      <w:r>
+        <w:rPr>
+          <w:rFonts w:ascii="Aptos" w:hAnsi="Aptos"/>
+          <w:sz w:val="24"/>
+          <w:szCs w:val="24"/>
+        </w:rPr>
+        <w:t xml:space="preserve"> Maine </w:t>
+      </w:r>
+      <w:r>
+        <w:rPr>
+          <w:rFonts w:ascii="Aptos" w:hAnsi="Aptos"/>
+          <w:sz w:val="24"/>
+          <w:szCs w:val="24"/>
+        </w:rPr>
+        <w:t>W</w:t>
+      </w:r>
+      <w:r>
+        <w:rPr>
+          <w:rFonts w:ascii="Aptos" w:hAnsi="Aptos"/>
+          <w:sz w:val="24"/>
+          <w:szCs w:val="24"/>
+        </w:rPr>
+        <w:t xml:space="preserve">arranty of </w:t>
+      </w:r>
+      <w:r>
+        <w:rPr>
+          <w:rFonts w:ascii="Aptos" w:hAnsi="Aptos"/>
+          <w:sz w:val="24"/>
+          <w:szCs w:val="24"/>
+        </w:rPr>
+        <w:t>H</w:t>
+      </w:r>
+      <w:r>
+        <w:rPr>
+          <w:rFonts w:ascii="Aptos" w:hAnsi="Aptos"/>
+          <w:sz w:val="24"/>
+          <w:szCs w:val="24"/>
+        </w:rPr>
+        <w:t xml:space="preserve">abitability </w:t>
+      </w:r>
+      <w:r>
+        <w:rPr>
+          <w:rFonts w:ascii="Aptos" w:hAnsi="Aptos"/>
+          <w:sz w:val="24"/>
+          <w:szCs w:val="24"/>
+        </w:rPr>
+        <w:t>N</w:t>
+      </w:r>
+      <w:r>
+        <w:rPr>
+          <w:rFonts w:ascii="Aptos" w:hAnsi="Aptos"/>
+          <w:sz w:val="24"/>
+          <w:szCs w:val="24"/>
+        </w:rPr>
+        <w:t xml:space="preserve">otice </w:t>
+      </w:r>
+      <w:r>
+        <w:rPr>
+          <w:rFonts w:ascii="Aptos" w:hAnsi="Aptos"/>
+          <w:sz w:val="24"/>
+          <w:szCs w:val="24"/>
+        </w:rPr>
+        <w:t>L</w:t>
+      </w:r>
+      <w:r>
+        <w:rPr>
+          <w:rFonts w:ascii="Aptos" w:hAnsi="Aptos"/>
+          <w:sz w:val="24"/>
+          <w:szCs w:val="24"/>
+        </w:rPr>
+        <w:t xml:space="preserve">etter. The </w:t>
+      </w:r>
+      <w:r>
+        <w:rPr>
+          <w:rFonts w:ascii="Aptos" w:hAnsi="Aptos"/>
+          <w:sz w:val="24"/>
+          <w:szCs w:val="24"/>
+        </w:rPr>
+        <w:t>other</w:t>
+      </w:r>
+      <w:r>
+        <w:rPr>
+          <w:rFonts w:ascii="Aptos" w:hAnsi="Aptos"/>
+          <w:sz w:val="24"/>
+          <w:szCs w:val="24"/>
+        </w:rPr>
+        <w:t xml:space="preserve"> page in this packet </w:t>
+      </w:r>
+      <w:r>
+        <w:rPr>
+          <w:rFonts w:ascii="Aptos" w:hAnsi="Aptos"/>
+          <w:sz w:val="24"/>
+          <w:szCs w:val="24"/>
+        </w:rPr>
+        <w:t>is</w:t>
+      </w:r>
+      <w:r>
+        <w:rPr>
+          <w:rFonts w:ascii="Aptos" w:hAnsi="Aptos"/>
+          <w:sz w:val="24"/>
+          <w:szCs w:val="24"/>
+        </w:rPr>
+        <w:t xml:space="preserve"> your letter to </w:t>
+      </w:r>
+      <w:proofErr w:type="gramStart"/>
+      <w:r>
+        <w:rPr>
+          <w:rFonts w:ascii="Aptos" w:hAnsi="Aptos"/>
+          <w:sz w:val="24"/>
+          <w:szCs w:val="24"/>
+        </w:rPr>
+        <w:t xml:space="preserve">{{ </w:t>
+      </w:r>
+      <w:proofErr w:type="spellStart"/>
+      <w:r>
+        <w:rPr>
+          <w:rFonts w:ascii="Aptos" w:hAnsi="Aptos"/>
+          <w:sz w:val="24"/>
+          <w:szCs w:val="24"/>
+        </w:rPr>
+        <w:t>other</w:t>
+      </w:r>
+      <w:proofErr w:type="gramEnd"/>
+      <w:r>
+        <w:rPr>
+          <w:rFonts w:ascii="Aptos" w:hAnsi="Aptos"/>
+          <w:sz w:val="24"/>
+          <w:szCs w:val="24"/>
+        </w:rPr>
+        <w:t>_parties</w:t>
+      </w:r>
+      <w:proofErr w:type="spellEnd"/>
+      <w:r>
+        <w:rPr>
+          <w:rFonts w:ascii="Aptos" w:hAnsi="Aptos"/>
+          <w:sz w:val="24"/>
+          <w:szCs w:val="24"/>
+        </w:rPr>
+        <w:t xml:space="preserve"> }}</w:t>
+      </w:r>
+      <w:r>
+        <w:rPr>
+          <w:rFonts w:ascii="Aptos" w:hAnsi="Aptos"/>
+          <w:sz w:val="24"/>
+          <w:szCs w:val="24"/>
+        </w:rPr>
+        <w:t xml:space="preserve">. </w:t>
+      </w:r>
+    </w:p>
+    <w:p>
+      <w:pPr>
+        <w:rPr>
+          <w:rFonts w:ascii="Aptos" w:hAnsi="Aptos"/>
+          <w:sz w:val="24"/>
+          <w:szCs w:val="24"/>
+        </w:rPr>
+      </w:pPr>
+    </w:p>
+    <w:p>
+      <w:pPr>
+        <w:rPr>
+          <w:rFonts w:ascii="Aptos" w:hAnsi="Aptos"/>
+          <w:sz w:val="24"/>
+          <w:szCs w:val="24"/>
+        </w:rPr>
+      </w:pPr>
+      <w:r>
+        <w:rPr>
+          <w:rFonts w:ascii="Aptos" w:hAnsi="Aptos"/>
+          <w:sz w:val="24"/>
+          <w:szCs w:val="24"/>
+        </w:rPr>
+        <w:t xml:space="preserve">This sheet will explain some next steps you can take – but you can read more about what to expect and about your rights as a tenant in Maine in our article: </w:t>
+      </w:r>
+      <w:hyperlink r:id="rId8" w:history="1">
+        <w:r>
+          <w:rPr>
+            <w:rStyle w:val="Hyperlink"/>
+            <w:rFonts w:ascii="Aptos" w:hAnsi="Aptos"/>
+            <w:sz w:val="24"/>
+            <w:szCs w:val="24"/>
+          </w:rPr>
+          <w:t>Rights of Maine Renters – Unsafe or Unfit Housing</w:t>
+        </w:r>
+      </w:hyperlink>
+      <w:r>
+        <w:rPr>
+          <w:rFonts w:ascii="Aptos" w:hAnsi="Aptos"/>
+          <w:sz w:val="24"/>
+          <w:szCs w:val="24"/>
+        </w:rPr>
+        <w:t>.</w:t>
+      </w:r>
+    </w:p>
+    <w:p>
+      <w:pPr>
         <w:rPr>
           <w:sz w:val="24"/>
           <w:szCs w:val="24"/>
         </w:rPr>
         <w:sectPr>
-          <w:headerReference w:type="first" r:id="rId8"/>
-          <w:footerReference w:type="first" r:id="rId9"/>
+          <w:headerReference w:type="first" r:id="rId9"/>
+          <w:footerReference w:type="first" r:id="rId10"/>
           <w:pgSz w:w="12240" w:h="15840"/>
           <w:pgMar w:top="720" w:right="720" w:bottom="720" w:left="720" w:header="0" w:footer="0" w:gutter="0"/>
           <w:pgNumType w:start="1"/>
@@ -165,145 +447,6 @@
           <w:docGrid w:linePitch="326"/>
         </w:sectPr>
       </w:pPr>
-      <w:r>
-        <w:rPr>
-          <w:sz w:val="24"/>
-          <w:szCs w:val="24"/>
-        </w:rPr>
-        <w:t xml:space="preserve">Congratulations </w:t>
-      </w:r>
-      <w:proofErr w:type="gramStart"/>
-      <w:r>
-        <w:rPr>
-          <w:sz w:val="24"/>
-          <w:szCs w:val="24"/>
-        </w:rPr>
-        <w:t>{{ users</w:t>
-      </w:r>
-      <w:proofErr w:type="gramEnd"/>
-      <w:r>
-        <w:rPr>
-          <w:sz w:val="24"/>
-          <w:szCs w:val="24"/>
-        </w:rPr>
-        <w:t xml:space="preserve"> }}! You have finished all the forms you need to Write a Maine </w:t>
-      </w:r>
-      <w:r>
-        <w:rPr>
-          <w:sz w:val="24"/>
-          <w:szCs w:val="24"/>
-        </w:rPr>
-        <w:t>W</w:t>
-      </w:r>
-      <w:r>
-        <w:rPr>
-          <w:sz w:val="24"/>
-          <w:szCs w:val="24"/>
-        </w:rPr>
-        <w:t xml:space="preserve">arranty of </w:t>
-      </w:r>
-      <w:r>
-        <w:rPr>
-          <w:sz w:val="24"/>
-          <w:szCs w:val="24"/>
-        </w:rPr>
-        <w:t>H</w:t>
-      </w:r>
-      <w:r>
-        <w:rPr>
-          <w:sz w:val="24"/>
-          <w:szCs w:val="24"/>
-        </w:rPr>
-        <w:t xml:space="preserve">abitability </w:t>
-      </w:r>
-      <w:r>
-        <w:rPr>
-          <w:sz w:val="24"/>
-          <w:szCs w:val="24"/>
-        </w:rPr>
-        <w:t>N</w:t>
-      </w:r>
-      <w:r>
-        <w:rPr>
-          <w:sz w:val="24"/>
-          <w:szCs w:val="24"/>
-        </w:rPr>
-        <w:t xml:space="preserve">otice </w:t>
-      </w:r>
-      <w:r>
-        <w:rPr>
-          <w:sz w:val="24"/>
-          <w:szCs w:val="24"/>
-        </w:rPr>
-        <w:t>L</w:t>
-      </w:r>
-      <w:r>
-        <w:rPr>
-          <w:sz w:val="24"/>
-          <w:szCs w:val="24"/>
-        </w:rPr>
-        <w:t xml:space="preserve">etter. The </w:t>
-      </w:r>
-      <w:r>
-        <w:rPr>
-          <w:sz w:val="24"/>
-          <w:szCs w:val="24"/>
-        </w:rPr>
-        <w:t>other</w:t>
-      </w:r>
-      <w:r>
-        <w:rPr>
-          <w:sz w:val="24"/>
-          <w:szCs w:val="24"/>
-        </w:rPr>
-        <w:t xml:space="preserve"> page in this packet </w:t>
-      </w:r>
-      <w:r>
-        <w:rPr>
-          <w:sz w:val="24"/>
-          <w:szCs w:val="24"/>
-        </w:rPr>
-        <w:t>is</w:t>
-      </w:r>
-      <w:r>
-        <w:rPr>
-          <w:sz w:val="24"/>
-          <w:szCs w:val="24"/>
-        </w:rPr>
-        <w:t xml:space="preserve"> your letter to </w:t>
-      </w:r>
-      <w:proofErr w:type="gramStart"/>
-      <w:r>
-        <w:rPr>
-          <w:sz w:val="24"/>
-          <w:szCs w:val="24"/>
-        </w:rPr>
-        <w:t xml:space="preserve">{{ </w:t>
-      </w:r>
-      <w:proofErr w:type="spellStart"/>
-      <w:r>
-        <w:rPr>
-          <w:sz w:val="24"/>
-          <w:szCs w:val="24"/>
-        </w:rPr>
-        <w:t>other</w:t>
-      </w:r>
-      <w:proofErr w:type="gramEnd"/>
-      <w:r>
-        <w:rPr>
-          <w:sz w:val="24"/>
-          <w:szCs w:val="24"/>
-        </w:rPr>
-        <w:t>_parties</w:t>
-      </w:r>
-      <w:proofErr w:type="spellEnd"/>
-      <w:r>
-        <w:rPr>
-          <w:sz w:val="24"/>
-          <w:szCs w:val="24"/>
-        </w:rPr>
-        <w:t xml:space="preserve"> }}</w:t>
-      </w:r>
     </w:p>
     <w:p>
       <w:pPr>
@@ -326,7 +469,10 @@
           <w:bottom w:val="single" w:sz="12" w:space="1" w:color="024442"/>
         </w:pBdr>
         <w:rPr>
+          <w:rFonts w:ascii="Aptos" w:hAnsi="Aptos"/>
           <w:color w:val="024442"/>
+          <w:sz w:val="32"/>
+          <w:szCs w:val="32"/>
         </w:rPr>
       </w:pPr>
       <w:bookmarkStart w:id="0" w:name="_yntzxzfdh9ya"/>
@@ -335,27 +481,54 @@
       <w:bookmarkEnd w:id="1"/>
       <w:r>
         <w:rPr>
+          <w:rFonts w:ascii="Aptos" w:hAnsi="Aptos"/>
           <w:color w:val="024442"/>
-        </w:rPr>
-        <w:t>Next Step</w:t>
-      </w:r>
-      <w:r>
-        <w:rPr>
-          <w:color w:val="024442"/>
-        </w:rPr>
-        <w:t>s</w:t>
-      </w:r>
-      <w:r>
-        <w:rPr>
-          <w:color w:val="024442"/>
-        </w:rPr>
-        <w:t xml:space="preserve"> – Print and s</w:t>
-      </w:r>
-      <w:r>
-        <w:rPr>
-          <w:color w:val="024442"/>
-        </w:rPr>
-        <w:t>end your letter</w:t>
+          <w:sz w:val="32"/>
+          <w:szCs w:val="32"/>
+        </w:rPr>
+        <w:t>Next Steps – Print and send your letter</w:t>
+      </w:r>
+    </w:p>
+    <w:p>
+      <w:pPr>
+        <w:pStyle w:val="NumberedList"/>
+        <w:rPr>
+          <w:rFonts w:ascii="Aptos" w:hAnsi="Aptos"/>
+          <w:sz w:val="24"/>
+          <w:szCs w:val="24"/>
+        </w:rPr>
+      </w:pPr>
+      <w:r>
+        <w:rPr>
+          <w:rFonts w:ascii="Aptos" w:hAnsi="Aptos"/>
+          <w:sz w:val="24"/>
+          <w:szCs w:val="24"/>
+        </w:rPr>
+        <w:t xml:space="preserve">Look over the </w:t>
+      </w:r>
+      <w:r>
+        <w:rPr>
+          <w:rFonts w:ascii="Aptos" w:hAnsi="Aptos"/>
+          <w:sz w:val="24"/>
+          <w:szCs w:val="24"/>
+        </w:rPr>
+        <w:t>letter</w:t>
+      </w:r>
+      <w:r>
+        <w:rPr>
+          <w:rFonts w:ascii="Aptos" w:hAnsi="Aptos"/>
+          <w:sz w:val="24"/>
+          <w:szCs w:val="24"/>
+        </w:rPr>
+        <w:t xml:space="preserve"> one more time. Make sure everything is correct. </w:t>
+      </w:r>
+      <w:r>
+        <w:rPr>
+          <w:rFonts w:ascii="Aptos" w:hAnsi="Aptos"/>
+          <w:sz w:val="24"/>
+          <w:szCs w:val="24"/>
+        </w:rPr>
+        <w:br/>
       </w:r>
     </w:p>
     <w:p>
@@ -366,35 +539,62 @@
           <w:numId w:val="3"/>
         </w:numPr>
         <w:rPr>
-          <w:sz w:val="24"/>
-          <w:szCs w:val="24"/>
-        </w:rPr>
-      </w:pPr>
-      <w:r>
-        <w:rPr>
-          <w:sz w:val="24"/>
-          <w:szCs w:val="24"/>
-        </w:rPr>
-        <w:t xml:space="preserve">Look over the </w:t>
-      </w:r>
-      <w:r>
-        <w:rPr>
-          <w:sz w:val="24"/>
-          <w:szCs w:val="24"/>
-        </w:rPr>
-        <w:t>letter</w:t>
-      </w:r>
-      <w:r>
-        <w:rPr>
-          <w:sz w:val="24"/>
-          <w:szCs w:val="24"/>
-        </w:rPr>
-        <w:t xml:space="preserve"> below, one more time. Make sure everything is correct. </w:t>
-      </w:r>
-      <w:r>
-        <w:rPr>
-          <w:sz w:val="24"/>
-          <w:szCs w:val="24"/>
+          <w:rFonts w:ascii="Aptos" w:hAnsi="Aptos"/>
+          <w:sz w:val="24"/>
+          <w:szCs w:val="24"/>
+        </w:rPr>
+      </w:pPr>
+      <w:r>
+        <w:rPr>
+          <w:rFonts w:ascii="Aptos" w:hAnsi="Aptos"/>
+          <w:sz w:val="24"/>
+          <w:szCs w:val="24"/>
+          <w14:textOutline w14:w="9525" w14:cap="rnd" w14:cmpd="sng" w14:algn="ctr">
+            <w14:noFill/>
+            <w14:prstDash w14:val="solid"/>
+            <w14:bevel/>
+          </w14:textOutline>
+        </w:rPr>
+        <w:t xml:space="preserve">Print the letter and be sure to </w:t>
+      </w:r>
+      <w:r>
+        <w:rPr>
+          <w:rFonts w:ascii="Aptos" w:hAnsi="Aptos"/>
+          <w:b/>
+          <w:bCs/>
+          <w:sz w:val="24"/>
+          <w:szCs w:val="24"/>
+          <w14:textOutline w14:w="9525" w14:cap="rnd" w14:cmpd="sng" w14:algn="ctr">
+            <w14:noFill/>
+            <w14:prstDash w14:val="solid"/>
+            <w14:bevel/>
+          </w14:textOutline>
+        </w:rPr>
+        <w:t>keep a copy for yourself</w:t>
+      </w:r>
+      <w:r>
+        <w:rPr>
+          <w:rFonts w:ascii="Aptos" w:hAnsi="Aptos"/>
+          <w:sz w:val="24"/>
+          <w:szCs w:val="24"/>
+          <w14:textOutline w14:w="9525" w14:cap="rnd" w14:cmpd="sng" w14:algn="ctr">
+            <w14:noFill/>
+            <w14:prstDash w14:val="solid"/>
+            <w14:bevel/>
+          </w14:textOutline>
+        </w:rPr>
+        <w:t xml:space="preserve"> </w:t>
+      </w:r>
+      <w:r>
+        <w:rPr>
+          <w:rFonts w:ascii="Aptos" w:hAnsi="Aptos"/>
+          <w:sz w:val="24"/>
+          <w:szCs w:val="24"/>
+          <w14:textOutline w14:w="9525" w14:cap="rnd" w14:cmpd="sng" w14:algn="ctr">
+            <w14:noFill/>
+            <w14:prstDash w14:val="solid"/>
+            <w14:bevel/>
+          </w14:textOutline>
         </w:rPr>
         <w:br/>
       </w:r>
@@ -406,13 +606,10 @@
           <w:ilvl w:val="0"/>
           <w:numId w:val="3"/>
         </w:numPr>
-        <w:rPr>
-          <w:sz w:val="24"/>
-          <w:szCs w:val="24"/>
-        </w:rPr>
-      </w:pPr>
-      <w:r>
-        <w:rPr>
+      </w:pPr>
+      <w:r>
+        <w:rPr>
+          <w:rFonts w:ascii="Aptos" w:hAnsi="Aptos"/>
           <w:sz w:val="24"/>
           <w:szCs w:val="24"/>
           <w14:textOutline w14:w="9525" w14:cap="rnd" w14:cmpd="sng" w14:algn="ctr">
@@ -421,12 +618,11 @@
             <w14:bevel/>
           </w14:textOutline>
         </w:rPr>
-        <w:t xml:space="preserve">Print the letter and be sure to </w:t>
-      </w:r>
-      <w:r>
-        <w:rPr>
-          <w:b/>
-          <w:bCs/>
+        <w:t>Either personally deliver or mail</w:t>
+      </w:r>
+      <w:r>
+        <w:rPr>
+          <w:rFonts w:ascii="Aptos" w:hAnsi="Aptos"/>
           <w:sz w:val="24"/>
           <w:szCs w:val="24"/>
           <w14:textOutline w14:w="9525" w14:cap="rnd" w14:cmpd="sng" w14:algn="ctr">
@@ -435,10 +631,11 @@
             <w14:bevel/>
           </w14:textOutline>
         </w:rPr>
-        <w:t>keep a copy for yourself</w:t>
-      </w:r>
-      <w:r>
-        <w:rPr>
+        <w:t xml:space="preserve"> </w:t>
+      </w:r>
+      <w:r>
+        <w:rPr>
+          <w:rFonts w:ascii="Aptos" w:hAnsi="Aptos"/>
           <w:sz w:val="24"/>
           <w:szCs w:val="24"/>
           <w14:textOutline w14:w="9525" w14:cap="rnd" w14:cmpd="sng" w14:algn="ctr">
@@ -447,10 +644,12 @@
             <w14:bevel/>
           </w14:textOutline>
         </w:rPr>
-        <w:t xml:space="preserve"> </w:t>
-      </w:r>
-      <w:r>
-        <w:rPr>
+        <w:t xml:space="preserve">a copy of this letter to </w:t>
+      </w:r>
+      <w:proofErr w:type="gramStart"/>
+      <w:r>
+        <w:rPr>
+          <w:rFonts w:ascii="Aptos" w:hAnsi="Aptos"/>
           <w:sz w:val="24"/>
           <w:szCs w:val="24"/>
           <w14:textOutline w14:w="9525" w14:cap="rnd" w14:cmpd="sng" w14:algn="ctr">
@@ -459,19 +658,12 @@
             <w14:bevel/>
           </w14:textOutline>
         </w:rPr>
-        <w:br/>
-      </w:r>
-    </w:p>
-    <w:p>
-      <w:pPr>
-        <w:pStyle w:val="NumberedList"/>
-        <w:numPr>
-          <w:ilvl w:val="0"/>
-          <w:numId w:val="3"/>
-        </w:numPr>
-      </w:pPr>
-      <w:r>
-        <w:rPr>
+        <w:t xml:space="preserve">{{ </w:t>
+      </w:r>
+      <w:proofErr w:type="spellStart"/>
+      <w:r>
+        <w:rPr>
+          <w:rFonts w:ascii="Aptos" w:hAnsi="Aptos"/>
           <w:sz w:val="24"/>
           <w:szCs w:val="24"/>
           <w14:textOutline w14:w="9525" w14:cap="rnd" w14:cmpd="sng" w14:algn="ctr">
@@ -480,10 +672,12 @@
             <w14:bevel/>
           </w14:textOutline>
         </w:rPr>
-        <w:t>Either personally deliver or mail</w:t>
-      </w:r>
-      <w:r>
-        <w:rPr>
+        <w:t>other</w:t>
+      </w:r>
+      <w:proofErr w:type="gramEnd"/>
+      <w:r>
+        <w:rPr>
+          <w:rFonts w:ascii="Aptos" w:hAnsi="Aptos"/>
           <w:sz w:val="24"/>
           <w:szCs w:val="24"/>
           <w14:textOutline w14:w="9525" w14:cap="rnd" w14:cmpd="sng" w14:algn="ctr">
@@ -492,10 +686,12 @@
             <w14:bevel/>
           </w14:textOutline>
         </w:rPr>
-        <w:t xml:space="preserve"> </w:t>
-      </w:r>
-      <w:r>
-        <w:rPr>
+        <w:t>_parties</w:t>
+      </w:r>
+      <w:proofErr w:type="spellEnd"/>
+      <w:r>
+        <w:rPr>
+          <w:rFonts w:ascii="Aptos" w:hAnsi="Aptos"/>
           <w:sz w:val="24"/>
           <w:szCs w:val="24"/>
           <w14:textOutline w14:w="9525" w14:cap="rnd" w14:cmpd="sng" w14:algn="ctr">
@@ -504,11 +700,11 @@
             <w14:bevel/>
           </w14:textOutline>
         </w:rPr>
-        <w:t xml:space="preserve">a copy of this letter to </w:t>
-      </w:r>
-      <w:proofErr w:type="gramStart"/>
-      <w:r>
-        <w:rPr>
+        <w:t xml:space="preserve"> }}</w:t>
+      </w:r>
+      <w:r>
+        <w:rPr>
+          <w:rFonts w:ascii="Aptos" w:hAnsi="Aptos"/>
           <w:sz w:val="24"/>
           <w:szCs w:val="24"/>
           <w14:textOutline w14:w="9525" w14:cap="rnd" w14:cmpd="sng" w14:algn="ctr">
@@ -517,11 +713,11 @@
             <w14:bevel/>
           </w14:textOutline>
         </w:rPr>
-        <w:t xml:space="preserve">{{ </w:t>
-      </w:r>
-      <w:proofErr w:type="spellStart"/>
-      <w:r>
-        <w:rPr>
+        <w:t xml:space="preserve">. If mailing, </w:t>
+      </w:r>
+      <w:r>
+        <w:rPr>
+          <w:rFonts w:ascii="Aptos" w:hAnsi="Aptos"/>
           <w:sz w:val="24"/>
           <w:szCs w:val="24"/>
           <w14:textOutline w14:w="9525" w14:cap="rnd" w14:cmpd="sng" w14:algn="ctr">
@@ -530,11 +726,11 @@
             <w14:bevel/>
           </w14:textOutline>
         </w:rPr>
-        <w:t>other</w:t>
-      </w:r>
-      <w:proofErr w:type="gramEnd"/>
-      <w:r>
-        <w:rPr>
+        <w:t>we suggest you s</w:t>
+      </w:r>
+      <w:r>
+        <w:rPr>
+          <w:rFonts w:ascii="Aptos" w:hAnsi="Aptos"/>
           <w:sz w:val="24"/>
           <w:szCs w:val="24"/>
           <w14:textOutline w14:w="9525" w14:cap="rnd" w14:cmpd="sng" w14:algn="ctr">
@@ -543,11 +739,11 @@
             <w14:bevel/>
           </w14:textOutline>
         </w:rPr>
-        <w:t>_parties</w:t>
-      </w:r>
-      <w:proofErr w:type="spellEnd"/>
-      <w:r>
-        <w:rPr>
+        <w:t xml:space="preserve">end </w:t>
+      </w:r>
+      <w:r>
+        <w:rPr>
+          <w:rFonts w:ascii="Aptos" w:hAnsi="Aptos"/>
           <w:sz w:val="24"/>
           <w:szCs w:val="24"/>
           <w14:textOutline w14:w="9525" w14:cap="rnd" w14:cmpd="sng" w14:algn="ctr">
@@ -556,10 +752,11 @@
             <w14:bevel/>
           </w14:textOutline>
         </w:rPr>
-        <w:t xml:space="preserve"> }}</w:t>
-      </w:r>
-      <w:r>
-        <w:rPr>
+        <w:t>it “</w:t>
+      </w:r>
+      <w:r>
+        <w:rPr>
+          <w:rFonts w:ascii="Aptos" w:hAnsi="Aptos"/>
           <w:sz w:val="24"/>
           <w:szCs w:val="24"/>
           <w14:textOutline w14:w="9525" w14:cap="rnd" w14:cmpd="sng" w14:algn="ctr">
@@ -568,10 +765,11 @@
             <w14:bevel/>
           </w14:textOutline>
         </w:rPr>
-        <w:t xml:space="preserve">. If mailing, </w:t>
-      </w:r>
-      <w:r>
-        <w:rPr>
+        <w:t>certified with return receipt</w:t>
+      </w:r>
+      <w:r>
+        <w:rPr>
+          <w:rFonts w:ascii="Aptos" w:hAnsi="Aptos"/>
           <w:sz w:val="24"/>
           <w:szCs w:val="24"/>
           <w14:textOutline w14:w="9525" w14:cap="rnd" w14:cmpd="sng" w14:algn="ctr">
@@ -580,10 +778,11 @@
             <w14:bevel/>
           </w14:textOutline>
         </w:rPr>
-        <w:t>we suggest you s</w:t>
-      </w:r>
-      <w:r>
-        <w:rPr>
+        <w:t>”</w:t>
+      </w:r>
+      <w:r>
+        <w:rPr>
+          <w:rFonts w:ascii="Aptos" w:hAnsi="Aptos"/>
           <w:sz w:val="24"/>
           <w:szCs w:val="24"/>
           <w14:textOutline w14:w="9525" w14:cap="rnd" w14:cmpd="sng" w14:algn="ctr">
@@ -592,10 +791,11 @@
             <w14:bevel/>
           </w14:textOutline>
         </w:rPr>
-        <w:t xml:space="preserve">end </w:t>
-      </w:r>
-      <w:r>
-        <w:rPr>
+        <w:t xml:space="preserve"> </w:t>
+      </w:r>
+      <w:r>
+        <w:rPr>
+          <w:rFonts w:ascii="Aptos" w:hAnsi="Aptos"/>
           <w:sz w:val="24"/>
           <w:szCs w:val="24"/>
           <w14:textOutline w14:w="9525" w14:cap="rnd" w14:cmpd="sng" w14:algn="ctr">
@@ -604,10 +804,44 @@
             <w14:bevel/>
           </w14:textOutline>
         </w:rPr>
-        <w:t>it “</w:t>
-      </w:r>
-      <w:r>
-        <w:rPr>
+        <w:t>by</w:t>
+      </w:r>
+      <w:r>
+        <w:rPr>
+          <w:rFonts w:ascii="Aptos" w:hAnsi="Aptos"/>
+          <w:sz w:val="24"/>
+          <w:szCs w:val="24"/>
+        </w:rPr>
+        <w:t xml:space="preserve"> regular first-class mail.</w:t>
+      </w:r>
+      <w:r>
+        <w:rPr>
+          <w:rFonts w:ascii="Aptos" w:hAnsi="Aptos"/>
+          <w:sz w:val="24"/>
+          <w:szCs w:val="24"/>
+        </w:rPr>
+        <w:t xml:space="preserve"> You can do this at any post office.</w:t>
+      </w:r>
+      <w:r>
+        <w:rPr>
+          <w:rFonts w:ascii="Aptos" w:hAnsi="Aptos"/>
+          <w:sz w:val="24"/>
+          <w:szCs w:val="24"/>
+        </w:rPr>
+        <w:br/>
+      </w:r>
+      <w:r>
+        <w:rPr>
+          <w:rFonts w:ascii="Aptos" w:hAnsi="Aptos"/>
+          <w:sz w:val="24"/>
+          <w:szCs w:val="24"/>
+        </w:rPr>
+        <w:br/>
+        <w:t xml:space="preserve">Note: Mailing </w:t>
+      </w:r>
+      <w:r>
+        <w:rPr>
+          <w:rFonts w:ascii="Aptos" w:hAnsi="Aptos"/>
           <w:sz w:val="24"/>
           <w:szCs w:val="24"/>
           <w14:textOutline w14:w="9525" w14:cap="rnd" w14:cmpd="sng" w14:algn="ctr">
@@ -616,10 +850,20 @@
             <w14:bevel/>
           </w14:textOutline>
         </w:rPr>
-        <w:t>certified with return receipt</w:t>
-      </w:r>
-      <w:r>
-        <w:rPr>
+        <w:t xml:space="preserve">it certified with return receipt is not required, </w:t>
+      </w:r>
+      <w:r>
+        <w:rPr>
+          <w:rFonts w:ascii="Aptos" w:hAnsi="Aptos"/>
+          <w:sz w:val="24"/>
+          <w:szCs w:val="24"/>
+        </w:rPr>
+        <w:t xml:space="preserve">but you’ll have proof that </w:t>
+      </w:r>
+      <w:proofErr w:type="gramStart"/>
+      <w:r>
+        <w:rPr>
+          <w:rFonts w:ascii="Aptos" w:hAnsi="Aptos"/>
           <w:sz w:val="24"/>
           <w:szCs w:val="24"/>
           <w14:textOutline w14:w="9525" w14:cap="rnd" w14:cmpd="sng" w14:algn="ctr">
@@ -628,10 +872,12 @@
             <w14:bevel/>
           </w14:textOutline>
         </w:rPr>
-        <w:t>”</w:t>
-      </w:r>
-      <w:r>
-        <w:rPr>
+        <w:t xml:space="preserve">{{ </w:t>
+      </w:r>
+      <w:proofErr w:type="spellStart"/>
+      <w:r>
+        <w:rPr>
+          <w:rFonts w:ascii="Aptos" w:hAnsi="Aptos"/>
           <w:sz w:val="24"/>
           <w:szCs w:val="24"/>
           <w14:textOutline w14:w="9525" w14:cap="rnd" w14:cmpd="sng" w14:algn="ctr">
@@ -640,10 +886,12 @@
             <w14:bevel/>
           </w14:textOutline>
         </w:rPr>
-        <w:t xml:space="preserve"> </w:t>
-      </w:r>
-      <w:r>
-        <w:rPr>
+        <w:t>other</w:t>
+      </w:r>
+      <w:proofErr w:type="gramEnd"/>
+      <w:r>
+        <w:rPr>
+          <w:rFonts w:ascii="Aptos" w:hAnsi="Aptos"/>
           <w:sz w:val="24"/>
           <w:szCs w:val="24"/>
           <w14:textOutline w14:w="9525" w14:cap="rnd" w14:cmpd="sng" w14:algn="ctr">
@@ -652,39 +900,12 @@
             <w14:bevel/>
           </w14:textOutline>
         </w:rPr>
-        <w:t>by</w:t>
-      </w:r>
-      <w:r>
-        <w:rPr>
-          <w:sz w:val="24"/>
-          <w:szCs w:val="24"/>
-        </w:rPr>
-        <w:t xml:space="preserve"> regular first-class mail.</w:t>
-      </w:r>
-      <w:r>
-        <w:rPr>
-          <w:sz w:val="24"/>
-          <w:szCs w:val="24"/>
-        </w:rPr>
-        <w:t xml:space="preserve"> You can do this at any post office.</w:t>
-      </w:r>
-      <w:r>
-        <w:rPr>
-          <w:sz w:val="24"/>
-          <w:szCs w:val="24"/>
-        </w:rPr>
-        <w:br/>
-      </w:r>
-      <w:r>
-        <w:rPr>
-          <w:sz w:val="24"/>
-          <w:szCs w:val="24"/>
-        </w:rPr>
-        <w:br/>
-        <w:t xml:space="preserve">Note: Mailing </w:t>
-      </w:r>
-      <w:r>
-        <w:rPr>
+        <w:t>_parties</w:t>
+      </w:r>
+      <w:proofErr w:type="spellEnd"/>
+      <w:r>
+        <w:rPr>
+          <w:rFonts w:ascii="Aptos" w:hAnsi="Aptos"/>
           <w:sz w:val="24"/>
           <w:szCs w:val="24"/>
           <w14:textOutline w14:w="9525" w14:cap="rnd" w14:cmpd="sng" w14:algn="ctr">
@@ -693,182 +914,236 @@
             <w14:bevel/>
           </w14:textOutline>
         </w:rPr>
-        <w:t xml:space="preserve">it certified with return receipt is not required, </w:t>
-      </w:r>
-      <w:r>
-        <w:rPr>
-          <w:sz w:val="24"/>
-          <w:szCs w:val="24"/>
-        </w:rPr>
-        <w:t xml:space="preserve">but you’ll have proof that </w:t>
+        <w:t xml:space="preserve"> }} got it</w:t>
+      </w:r>
+      <w:r>
+        <w:rPr>
+          <w:rFonts w:ascii="Aptos" w:hAnsi="Aptos"/>
+          <w:sz w:val="24"/>
+          <w:szCs w:val="24"/>
+        </w:rPr>
+        <w:t>.</w:t>
+      </w:r>
+      <w:r>
+        <w:rPr>
+          <w:rFonts w:ascii="Aptos" w:hAnsi="Aptos"/>
+          <w:sz w:val="24"/>
+          <w:szCs w:val="24"/>
+        </w:rPr>
+        <w:t xml:space="preserve"> This could be important later if you need to go to court with your landlord!</w:t>
+      </w:r>
+      <w:r>
+        <w:rPr>
+          <w:sz w:val="24"/>
+          <w:szCs w:val="24"/>
+        </w:rPr>
+        <w:t xml:space="preserve"> </w:t>
+      </w:r>
+      <w:r>
+        <w:br/>
+      </w:r>
+    </w:p>
+    <w:p>
+      <w:pPr>
+        <w:pStyle w:val="NumberedList"/>
+      </w:pPr>
+    </w:p>
+    <w:p>
+      <w:pPr>
+        <w:pStyle w:val="Heading2"/>
+        <w:pBdr>
+          <w:bottom w:val="single" w:sz="12" w:space="1" w:color="024442"/>
+        </w:pBdr>
+        <w:rPr>
+          <w:rFonts w:ascii="Aptos" w:hAnsi="Aptos"/>
+          <w:color w:val="024442"/>
+          <w:sz w:val="32"/>
+          <w:szCs w:val="32"/>
+        </w:rPr>
+      </w:pPr>
+      <w:bookmarkStart w:id="2" w:name="_7jbtnvplu76"/>
+      <w:bookmarkEnd w:id="2"/>
+      <w:r>
+        <w:rPr>
+          <w:rFonts w:ascii="Aptos" w:hAnsi="Aptos"/>
+          <w:color w:val="024442"/>
+          <w:sz w:val="32"/>
+          <w:szCs w:val="32"/>
+        </w:rPr>
+        <w:t xml:space="preserve">What do I do </w:t>
       </w:r>
       <w:proofErr w:type="gramStart"/>
       <w:r>
         <w:rPr>
-          <w:sz w:val="24"/>
-          <w:szCs w:val="24"/>
+          <w:rFonts w:ascii="Aptos" w:hAnsi="Aptos"/>
+          <w:color w:val="024442"/>
+          <w:sz w:val="32"/>
+          <w:szCs w:val="32"/>
+        </w:rPr>
+        <w:t xml:space="preserve">if  </w:t>
+      </w:r>
+      <w:r>
+        <w:rPr>
+          <w:rFonts w:ascii="Aptos" w:hAnsi="Aptos"/>
+          <w:color w:val="024442"/>
+          <w:sz w:val="32"/>
+          <w:szCs w:val="32"/>
           <w14:textOutline w14:w="9525" w14:cap="rnd" w14:cmpd="sng" w14:algn="ctr">
             <w14:noFill/>
             <w14:prstDash w14:val="solid"/>
             <w14:bevel/>
           </w14:textOutline>
         </w:rPr>
-        <w:t xml:space="preserve">{{ </w:t>
-      </w:r>
-      <w:proofErr w:type="spellStart"/>
-      <w:r>
-        <w:rPr>
-          <w:sz w:val="24"/>
-          <w:szCs w:val="24"/>
+        <w:t>{</w:t>
+      </w:r>
+      <w:proofErr w:type="gramEnd"/>
+      <w:r>
+        <w:rPr>
+          <w:rFonts w:ascii="Aptos" w:hAnsi="Aptos"/>
+          <w:color w:val="024442"/>
+          <w:sz w:val="32"/>
+          <w:szCs w:val="32"/>
           <w14:textOutline w14:w="9525" w14:cap="rnd" w14:cmpd="sng" w14:algn="ctr">
             <w14:noFill/>
             <w14:prstDash w14:val="solid"/>
             <w14:bevel/>
           </w14:textOutline>
         </w:rPr>
-        <w:t>other</w:t>
-      </w:r>
-      <w:proofErr w:type="gramEnd"/>
-      <w:r>
-        <w:rPr>
-          <w:sz w:val="24"/>
-          <w:szCs w:val="24"/>
+        <w:t xml:space="preserve">{ </w:t>
+      </w:r>
+      <w:proofErr w:type="spellStart"/>
+      <w:r>
+        <w:rPr>
+          <w:rFonts w:ascii="Aptos" w:hAnsi="Aptos"/>
+          <w:color w:val="024442"/>
+          <w:sz w:val="32"/>
+          <w:szCs w:val="32"/>
           <w14:textOutline w14:w="9525" w14:cap="rnd" w14:cmpd="sng" w14:algn="ctr">
             <w14:noFill/>
             <w14:prstDash w14:val="solid"/>
             <w14:bevel/>
           </w14:textOutline>
         </w:rPr>
-        <w:t>_parties</w:t>
+        <w:t>other_parties</w:t>
       </w:r>
       <w:proofErr w:type="spellEnd"/>
       <w:r>
         <w:rPr>
-          <w:sz w:val="24"/>
-          <w:szCs w:val="24"/>
+          <w:rFonts w:ascii="Aptos" w:hAnsi="Aptos"/>
+          <w:color w:val="024442"/>
+          <w:sz w:val="32"/>
+          <w:szCs w:val="32"/>
           <w14:textOutline w14:w="9525" w14:cap="rnd" w14:cmpd="sng" w14:algn="ctr">
             <w14:noFill/>
             <w14:prstDash w14:val="solid"/>
             <w14:bevel/>
           </w14:textOutline>
         </w:rPr>
-        <w:t xml:space="preserve"> }} got it</w:t>
-      </w:r>
-      <w:r>
-        <w:rPr>
-          <w:sz w:val="24"/>
-          <w:szCs w:val="24"/>
-        </w:rPr>
-        <w:t>.</w:t>
-      </w:r>
-      <w:r>
-        <w:br/>
+        <w:t xml:space="preserve"> }}</w:t>
+      </w:r>
+      <w:r>
+        <w:rPr>
+          <w:rFonts w:ascii="Aptos" w:hAnsi="Aptos"/>
+          <w:color w:val="024442"/>
+          <w:sz w:val="32"/>
+          <w:szCs w:val="32"/>
+        </w:rPr>
+        <w:t xml:space="preserve"> </w:t>
+      </w:r>
+      <w:r>
+        <w:rPr>
+          <w:rFonts w:ascii="Aptos" w:hAnsi="Aptos"/>
+          <w:color w:val="024442"/>
+          <w:sz w:val="32"/>
+          <w:szCs w:val="32"/>
+        </w:rPr>
+        <w:t xml:space="preserve"> ignores my letter?</w:t>
       </w:r>
     </w:p>
     <w:p>
       <w:pPr>
-        <w:pStyle w:val="NumberedList"/>
+        <w:rPr>
+          <w:sz w:val="24"/>
+          <w:szCs w:val="24"/>
+        </w:rPr>
       </w:pPr>
     </w:p>
     <w:p>
       <w:pPr>
-        <w:pStyle w:val="Heading2"/>
-        <w:pBdr>
-          <w:bottom w:val="single" w:sz="12" w:space="1" w:color="024442"/>
-        </w:pBdr>
-        <w:rPr>
-          <w:color w:val="024442"/>
-        </w:rPr>
-      </w:pPr>
-      <w:bookmarkStart w:id="2" w:name="_7jbtnvplu76"/>
-      <w:bookmarkEnd w:id="2"/>
-      <w:r>
-        <w:rPr>
-          <w:color w:val="024442"/>
-        </w:rPr>
-        <w:t xml:space="preserve">What do I do </w:t>
+        <w:rPr>
+          <w:rFonts w:ascii="Aptos" w:hAnsi="Aptos"/>
+          <w:sz w:val="24"/>
+          <w:szCs w:val="24"/>
+        </w:rPr>
+      </w:pPr>
+      <w:r>
+        <w:rPr>
+          <w:rFonts w:ascii="Aptos" w:hAnsi="Aptos"/>
+          <w:sz w:val="24"/>
+          <w:szCs w:val="24"/>
+        </w:rPr>
+        <w:t xml:space="preserve">Many </w:t>
       </w:r>
       <w:proofErr w:type="gramStart"/>
       <w:r>
         <w:rPr>
-          <w:color w:val="024442"/>
-        </w:rPr>
-        <w:t xml:space="preserve">if  </w:t>
-      </w:r>
-      <w:r>
-        <w:rPr>
-          <w:color w:val="024442"/>
-          <w14:textOutline w14:w="9525" w14:cap="rnd" w14:cmpd="sng" w14:algn="ctr">
-            <w14:noFill/>
-            <w14:prstDash w14:val="solid"/>
-            <w14:bevel/>
-          </w14:textOutline>
-        </w:rPr>
-        <w:t>{</w:t>
+          <w:rFonts w:ascii="Aptos" w:hAnsi="Aptos"/>
+          <w:sz w:val="24"/>
+          <w:szCs w:val="24"/>
+        </w:rPr>
+        <w:t>times</w:t>
       </w:r>
       <w:proofErr w:type="gramEnd"/>
       <w:r>
         <w:rPr>
-          <w:color w:val="024442"/>
-          <w14:textOutline w14:w="9525" w14:cap="rnd" w14:cmpd="sng" w14:algn="ctr">
-            <w14:noFill/>
-            <w14:prstDash w14:val="solid"/>
-            <w14:bevel/>
-          </w14:textOutline>
-        </w:rPr>
-        <w:t xml:space="preserve">{ </w:t>
-      </w:r>
-      <w:proofErr w:type="spellStart"/>
-      <w:r>
-        <w:rPr>
-          <w:color w:val="024442"/>
-          <w14:textOutline w14:w="9525" w14:cap="rnd" w14:cmpd="sng" w14:algn="ctr">
-            <w14:noFill/>
-            <w14:prstDash w14:val="solid"/>
-            <w14:bevel/>
-          </w14:textOutline>
-        </w:rPr>
-        <w:t>other_parties</w:t>
-      </w:r>
-      <w:proofErr w:type="spellEnd"/>
-      <w:r>
-        <w:rPr>
-          <w:color w:val="024442"/>
-          <w14:textOutline w14:w="9525" w14:cap="rnd" w14:cmpd="sng" w14:algn="ctr">
-            <w14:noFill/>
-            <w14:prstDash w14:val="solid"/>
-            <w14:bevel/>
-          </w14:textOutline>
-        </w:rPr>
-        <w:t xml:space="preserve"> }}</w:t>
-      </w:r>
-      <w:r>
-        <w:rPr>
-          <w:color w:val="024442"/>
-        </w:rPr>
-        <w:t xml:space="preserve"> </w:t>
-      </w:r>
-      <w:r>
-        <w:rPr>
-          <w:color w:val="024442"/>
-        </w:rPr>
-        <w:t xml:space="preserve"> ignores my letter?</w:t>
+          <w:rFonts w:ascii="Aptos" w:hAnsi="Aptos"/>
+          <w:sz w:val="24"/>
+          <w:szCs w:val="24"/>
+        </w:rPr>
+        <w:t xml:space="preserve"> a letter reminding a </w:t>
+      </w:r>
+      <w:r>
+        <w:rPr>
+          <w:rFonts w:ascii="Aptos" w:hAnsi="Aptos"/>
+          <w:sz w:val="24"/>
+          <w:szCs w:val="24"/>
+        </w:rPr>
+        <w:t>landlord</w:t>
+      </w:r>
+      <w:r>
+        <w:rPr>
+          <w:rFonts w:ascii="Aptos" w:hAnsi="Aptos"/>
+          <w:sz w:val="24"/>
+          <w:szCs w:val="24"/>
+        </w:rPr>
+        <w:t xml:space="preserve"> of their legal responsibilities is enough to solve a problem – but not always. </w:t>
+      </w:r>
+      <w:r>
+        <w:rPr>
+          <w:rFonts w:ascii="Aptos" w:hAnsi="Aptos"/>
+          <w:sz w:val="24"/>
+          <w:szCs w:val="24"/>
+        </w:rPr>
+        <w:t>Here are some other steps you can take if your landlord does not fix the problems in a reasonable time after getting your letter.</w:t>
       </w:r>
     </w:p>
     <w:p>
       <w:pPr>
         <w:rPr>
-          <w:sz w:val="24"/>
-          <w:szCs w:val="24"/>
-        </w:rPr>
-      </w:pPr>
-      <w:r>
-        <w:rPr>
-          <w:sz w:val="24"/>
-          <w:szCs w:val="24"/>
-        </w:rPr>
-        <w:t>You can do one of three things:</w:t>
-      </w:r>
+          <w:rFonts w:ascii="Aptos" w:hAnsi="Aptos"/>
+          <w:sz w:val="24"/>
+          <w:szCs w:val="24"/>
+        </w:rPr>
+      </w:pPr>
+    </w:p>
+    <w:p>
+      <w:pPr>
+        <w:rPr>
+          <w:rFonts w:ascii="Aptos" w:hAnsi="Aptos"/>
+          <w:sz w:val="24"/>
+          <w:szCs w:val="24"/>
+        </w:rPr>
+      </w:pPr>
     </w:p>
     <w:p>
       <w:pPr>
@@ -884,6 +1159,7 @@
       </w:pPr>
       <w:r>
         <w:rPr>
+          <w:rFonts w:ascii="Aptos" w:hAnsi="Aptos"/>
           <w:sz w:val="24"/>
           <w:szCs w:val="24"/>
         </w:rPr>
@@ -891,6 +1167,7 @@
       </w:r>
       <w:r>
         <w:rPr>
+          <w:rFonts w:ascii="Aptos" w:hAnsi="Aptos"/>
           <w:sz w:val="24"/>
           <w:szCs w:val="24"/>
         </w:rPr>
@@ -898,6 +1175,7 @@
       </w:r>
       <w:r>
         <w:rPr>
+          <w:rFonts w:ascii="Aptos" w:hAnsi="Aptos"/>
           <w:sz w:val="24"/>
           <w:szCs w:val="24"/>
         </w:rPr>
@@ -905,6 +1183,7 @@
       </w:r>
       <w:r>
         <w:rPr>
+          <w:rFonts w:ascii="Aptos" w:hAnsi="Aptos"/>
           <w:sz w:val="24"/>
           <w:szCs w:val="24"/>
         </w:rPr>
@@ -912,9 +1191,11 @@
       </w:r>
       <w:r>
         <w:rPr>
-          <w:sz w:val="24"/>
-          <w:szCs w:val="24"/>
-        </w:rPr>
+          <w:rFonts w:ascii="Aptos" w:hAnsi="Aptos"/>
+          <w:sz w:val="24"/>
+          <w:szCs w:val="24"/>
+        </w:rPr>
+        <w:lastRenderedPageBreak/>
         <w:br/>
         <w:t>If the conditions in your home are very dangerous, a code or health officer might order everyone to leave the building. However, this is unusual: in most cases, the town will give your landlord a chance to fix the problem before ordering everyone to leave.</w:t>
       </w:r>
@@ -935,12 +1216,14 @@
         </w:numPr>
         <w:spacing w:after="200"/>
         <w:rPr>
-          <w:sz w:val="24"/>
-          <w:szCs w:val="24"/>
-        </w:rPr>
-      </w:pPr>
-      <w:r>
-        <w:rPr>
+          <w:rFonts w:ascii="Aptos" w:hAnsi="Aptos"/>
+          <w:sz w:val="24"/>
+          <w:szCs w:val="24"/>
+        </w:rPr>
+      </w:pPr>
+      <w:r>
+        <w:rPr>
+          <w:rFonts w:ascii="Aptos" w:hAnsi="Aptos"/>
           <w:sz w:val="24"/>
           <w:szCs w:val="24"/>
         </w:rPr>
@@ -956,12 +1239,14 @@
         </w:numPr>
         <w:spacing w:after="200"/>
         <w:rPr>
-          <w:sz w:val="24"/>
-          <w:szCs w:val="24"/>
-        </w:rPr>
-      </w:pPr>
-      <w:r>
-        <w:rPr>
+          <w:rFonts w:ascii="Aptos" w:hAnsi="Aptos"/>
+          <w:sz w:val="24"/>
+          <w:szCs w:val="24"/>
+        </w:rPr>
+      </w:pPr>
+      <w:r>
+        <w:rPr>
+          <w:rFonts w:ascii="Aptos" w:hAnsi="Aptos"/>
           <w:sz w:val="24"/>
           <w:szCs w:val="24"/>
         </w:rPr>
@@ -969,6 +1254,7 @@
       </w:r>
       <w:r>
         <w:rPr>
+          <w:rFonts w:ascii="Aptos" w:hAnsi="Aptos"/>
           <w:sz w:val="24"/>
           <w:szCs w:val="24"/>
         </w:rPr>
@@ -976,6 +1262,7 @@
       </w:r>
       <w:r>
         <w:rPr>
+          <w:rFonts w:ascii="Aptos" w:hAnsi="Aptos"/>
           <w:sz w:val="24"/>
           <w:szCs w:val="24"/>
         </w:rPr>
@@ -991,12 +1278,14 @@
         </w:numPr>
         <w:spacing w:after="200"/>
         <w:rPr>
-          <w:sz w:val="24"/>
-          <w:szCs w:val="24"/>
-        </w:rPr>
-      </w:pPr>
-      <w:r>
-        <w:rPr>
+          <w:rFonts w:ascii="Aptos" w:hAnsi="Aptos"/>
+          <w:sz w:val="24"/>
+          <w:szCs w:val="24"/>
+        </w:rPr>
+      </w:pPr>
+      <w:r>
+        <w:rPr>
+          <w:rFonts w:ascii="Aptos" w:hAnsi="Aptos"/>
           <w:sz w:val="24"/>
           <w:szCs w:val="24"/>
         </w:rPr>
@@ -1012,12 +1301,14 @@
         </w:numPr>
         <w:spacing w:after="200"/>
         <w:rPr>
-          <w:sz w:val="24"/>
-          <w:szCs w:val="24"/>
-        </w:rPr>
-      </w:pPr>
-      <w:r>
-        <w:rPr>
+          <w:rFonts w:ascii="Aptos" w:hAnsi="Aptos"/>
+          <w:sz w:val="24"/>
+          <w:szCs w:val="24"/>
+        </w:rPr>
+      </w:pPr>
+      <w:r>
+        <w:rPr>
+          <w:rFonts w:ascii="Aptos" w:hAnsi="Aptos"/>
           <w:sz w:val="24"/>
           <w:szCs w:val="24"/>
         </w:rPr>
@@ -1025,6 +1316,7 @@
       </w:r>
       <w:r>
         <w:rPr>
+          <w:rFonts w:ascii="Aptos" w:hAnsi="Aptos"/>
           <w:sz w:val="24"/>
           <w:szCs w:val="24"/>
         </w:rPr>
@@ -1032,6 +1324,7 @@
       </w:r>
       <w:r>
         <w:rPr>
+          <w:rFonts w:ascii="Aptos" w:hAnsi="Aptos"/>
           <w:sz w:val="24"/>
           <w:szCs w:val="24"/>
         </w:rPr>
@@ -1039,6 +1332,7 @@
       </w:r>
       <w:r>
         <w:rPr>
+          <w:rFonts w:ascii="Aptos" w:hAnsi="Aptos"/>
           <w:sz w:val="24"/>
           <w:szCs w:val="24"/>
         </w:rPr>
@@ -1046,6 +1340,7 @@
       </w:r>
       <w:r>
         <w:rPr>
+          <w:rFonts w:ascii="Aptos" w:hAnsi="Aptos"/>
           <w:sz w:val="24"/>
           <w:szCs w:val="24"/>
         </w:rPr>
@@ -1061,12 +1356,14 @@
         </w:numPr>
         <w:spacing w:after="200"/>
         <w:rPr>
-          <w:sz w:val="24"/>
-          <w:szCs w:val="24"/>
-        </w:rPr>
-      </w:pPr>
-      <w:r>
-        <w:rPr>
+          <w:rFonts w:ascii="Aptos" w:hAnsi="Aptos"/>
+          <w:sz w:val="24"/>
+          <w:szCs w:val="24"/>
+        </w:rPr>
+      </w:pPr>
+      <w:r>
+        <w:rPr>
+          <w:rFonts w:ascii="Aptos" w:hAnsi="Aptos"/>
           <w:sz w:val="24"/>
           <w:szCs w:val="24"/>
         </w:rPr>
@@ -1074,6 +1371,7 @@
       </w:r>
       <w:r>
         <w:rPr>
+          <w:rFonts w:ascii="Aptos" w:hAnsi="Aptos"/>
           <w:sz w:val="24"/>
           <w:szCs w:val="24"/>
         </w:rPr>
@@ -1081,6 +1379,7 @@
       </w:r>
       <w:r>
         <w:rPr>
+          <w:rFonts w:ascii="Aptos" w:hAnsi="Aptos"/>
           <w:sz w:val="24"/>
           <w:szCs w:val="24"/>
         </w:rPr>
@@ -1088,6 +1387,7 @@
       </w:r>
       <w:r>
         <w:rPr>
+          <w:rFonts w:ascii="Aptos" w:hAnsi="Aptos"/>
           <w:sz w:val="24"/>
           <w:szCs w:val="24"/>
         </w:rPr>
@@ -1095,6 +1395,7 @@
       </w:r>
       <w:r>
         <w:rPr>
+          <w:rFonts w:ascii="Aptos" w:hAnsi="Aptos"/>
           <w:sz w:val="24"/>
           <w:szCs w:val="24"/>
         </w:rPr>
@@ -1102,6 +1403,7 @@
       </w:r>
       <w:r>
         <w:rPr>
+          <w:rFonts w:ascii="Aptos" w:hAnsi="Aptos"/>
           <w:sz w:val="24"/>
           <w:szCs w:val="24"/>
         </w:rPr>
@@ -1117,20 +1419,22 @@
         </w:numPr>
         <w:spacing w:after="200"/>
         <w:rPr>
-          <w:sz w:val="24"/>
-          <w:szCs w:val="24"/>
-        </w:rPr>
-      </w:pPr>
-      <w:r>
-        <w:rPr>
-          <w:sz w:val="24"/>
-          <w:szCs w:val="24"/>
-        </w:rPr>
-        <w:lastRenderedPageBreak/>
+          <w:rFonts w:ascii="Aptos" w:hAnsi="Aptos"/>
+          <w:sz w:val="24"/>
+          <w:szCs w:val="24"/>
+        </w:rPr>
+      </w:pPr>
+      <w:r>
+        <w:rPr>
+          <w:rFonts w:ascii="Aptos" w:hAnsi="Aptos"/>
+          <w:sz w:val="24"/>
+          <w:szCs w:val="24"/>
+        </w:rPr>
         <w:t>Wastewater program</w:t>
       </w:r>
       <w:r>
         <w:rPr>
+          <w:rFonts w:ascii="Aptos" w:hAnsi="Aptos"/>
           <w:sz w:val="24"/>
           <w:szCs w:val="24"/>
         </w:rPr>
@@ -1138,6 +1442,7 @@
       </w:r>
       <w:r>
         <w:rPr>
+          <w:rFonts w:ascii="Aptos" w:hAnsi="Aptos"/>
           <w:sz w:val="24"/>
           <w:szCs w:val="24"/>
         </w:rPr>
@@ -1145,6 +1450,7 @@
       </w:r>
       <w:r>
         <w:rPr>
+          <w:rFonts w:ascii="Aptos" w:hAnsi="Aptos"/>
           <w:sz w:val="24"/>
           <w:szCs w:val="24"/>
         </w:rPr>
@@ -1152,6 +1458,7 @@
       </w:r>
       <w:r>
         <w:rPr>
+          <w:rFonts w:ascii="Aptos" w:hAnsi="Aptos"/>
           <w:sz w:val="24"/>
           <w:szCs w:val="24"/>
         </w:rPr>
@@ -1167,12 +1474,14 @@
         </w:numPr>
         <w:spacing w:after="200"/>
         <w:rPr>
-          <w:sz w:val="24"/>
-          <w:szCs w:val="24"/>
-        </w:rPr>
-      </w:pPr>
-      <w:r>
-        <w:rPr>
+          <w:rFonts w:ascii="Aptos" w:hAnsi="Aptos"/>
+          <w:sz w:val="24"/>
+          <w:szCs w:val="24"/>
+        </w:rPr>
+      </w:pPr>
+      <w:r>
+        <w:rPr>
+          <w:rFonts w:ascii="Aptos" w:hAnsi="Aptos"/>
           <w:sz w:val="24"/>
           <w:szCs w:val="24"/>
         </w:rPr>
@@ -1180,6 +1489,7 @@
       </w:r>
       <w:r>
         <w:rPr>
+          <w:rFonts w:ascii="Aptos" w:hAnsi="Aptos"/>
           <w:sz w:val="24"/>
           <w:szCs w:val="24"/>
         </w:rPr>
@@ -1187,6 +1497,7 @@
       </w:r>
       <w:r>
         <w:rPr>
+          <w:rFonts w:ascii="Aptos" w:hAnsi="Aptos"/>
           <w:sz w:val="24"/>
           <w:szCs w:val="24"/>
         </w:rPr>
@@ -1194,6 +1505,7 @@
       </w:r>
       <w:r>
         <w:rPr>
+          <w:rFonts w:ascii="Aptos" w:hAnsi="Aptos"/>
           <w:sz w:val="24"/>
           <w:szCs w:val="24"/>
         </w:rPr>
@@ -1201,6 +1513,7 @@
       </w:r>
       <w:r>
         <w:rPr>
+          <w:rFonts w:ascii="Aptos" w:hAnsi="Aptos"/>
           <w:sz w:val="24"/>
           <w:szCs w:val="24"/>
         </w:rPr>
@@ -1208,6 +1521,7 @@
       </w:r>
       <w:r>
         <w:rPr>
+          <w:rFonts w:ascii="Aptos" w:hAnsi="Aptos"/>
           <w:sz w:val="24"/>
           <w:szCs w:val="24"/>
         </w:rPr>
@@ -1215,6 +1529,7 @@
       </w:r>
       <w:r>
         <w:rPr>
+          <w:rFonts w:ascii="Aptos" w:hAnsi="Aptos"/>
           <w:sz w:val="24"/>
           <w:szCs w:val="24"/>
         </w:rPr>
@@ -1222,6 +1537,7 @@
       </w:r>
       <w:r>
         <w:rPr>
+          <w:rFonts w:ascii="Aptos" w:hAnsi="Aptos"/>
           <w:sz w:val="24"/>
           <w:szCs w:val="24"/>
         </w:rPr>
@@ -1229,6 +1545,7 @@
       </w:r>
       <w:r>
         <w:rPr>
+          <w:rFonts w:ascii="Aptos" w:hAnsi="Aptos"/>
           <w:sz w:val="24"/>
           <w:szCs w:val="24"/>
         </w:rPr>
@@ -1244,12 +1561,14 @@
         </w:numPr>
         <w:spacing w:after="200"/>
         <w:rPr>
-          <w:sz w:val="24"/>
-          <w:szCs w:val="24"/>
-        </w:rPr>
-      </w:pPr>
-      <w:r>
-        <w:rPr>
+          <w:rFonts w:ascii="Aptos" w:hAnsi="Aptos"/>
+          <w:sz w:val="24"/>
+          <w:szCs w:val="24"/>
+        </w:rPr>
+      </w:pPr>
+      <w:r>
+        <w:rPr>
+          <w:rFonts w:ascii="Aptos" w:hAnsi="Aptos"/>
           <w:sz w:val="24"/>
           <w:szCs w:val="24"/>
         </w:rPr>
@@ -1257,6 +1576,7 @@
       </w:r>
       <w:r>
         <w:rPr>
+          <w:rFonts w:ascii="Aptos" w:hAnsi="Aptos"/>
           <w:sz w:val="24"/>
           <w:szCs w:val="24"/>
         </w:rPr>
@@ -1264,6 +1584,7 @@
       </w:r>
       <w:r>
         <w:rPr>
+          <w:rFonts w:ascii="Aptos" w:hAnsi="Aptos"/>
           <w:sz w:val="24"/>
           <w:szCs w:val="24"/>
         </w:rPr>
@@ -1279,12 +1600,14 @@
         </w:numPr>
         <w:spacing w:after="200"/>
         <w:rPr>
-          <w:sz w:val="24"/>
-          <w:szCs w:val="24"/>
-        </w:rPr>
-      </w:pPr>
-      <w:r>
-        <w:rPr>
+          <w:rFonts w:ascii="Aptos" w:hAnsi="Aptos"/>
+          <w:sz w:val="24"/>
+          <w:szCs w:val="24"/>
+        </w:rPr>
+      </w:pPr>
+      <w:r>
+        <w:rPr>
+          <w:rFonts w:ascii="Aptos" w:hAnsi="Aptos"/>
           <w:sz w:val="24"/>
           <w:szCs w:val="24"/>
         </w:rPr>
@@ -1292,6 +1615,7 @@
       </w:r>
       <w:r>
         <w:rPr>
+          <w:rFonts w:ascii="Aptos" w:hAnsi="Aptos"/>
           <w:sz w:val="24"/>
           <w:szCs w:val="24"/>
         </w:rPr>
@@ -1299,6 +1623,7 @@
       </w:r>
       <w:r>
         <w:rPr>
+          <w:rFonts w:ascii="Aptos" w:hAnsi="Aptos"/>
           <w:sz w:val="24"/>
           <w:szCs w:val="24"/>
         </w:rPr>
@@ -1306,6 +1631,7 @@
       </w:r>
       <w:r>
         <w:rPr>
+          <w:rFonts w:ascii="Aptos" w:hAnsi="Aptos"/>
           <w:sz w:val="24"/>
           <w:szCs w:val="24"/>
         </w:rPr>
@@ -1313,6 +1639,7 @@
       </w:r>
       <w:r>
         <w:rPr>
+          <w:rFonts w:ascii="Aptos" w:hAnsi="Aptos"/>
           <w:sz w:val="24"/>
           <w:szCs w:val="24"/>
         </w:rPr>
@@ -1328,12 +1655,14 @@
         </w:numPr>
         <w:spacing w:after="200"/>
         <w:rPr>
-          <w:sz w:val="24"/>
-          <w:szCs w:val="24"/>
-        </w:rPr>
-      </w:pPr>
-      <w:r>
-        <w:rPr>
+          <w:rFonts w:ascii="Aptos" w:hAnsi="Aptos"/>
+          <w:sz w:val="24"/>
+          <w:szCs w:val="24"/>
+        </w:rPr>
+      </w:pPr>
+      <w:r>
+        <w:rPr>
+          <w:rFonts w:ascii="Aptos" w:hAnsi="Aptos"/>
           <w:sz w:val="24"/>
           <w:szCs w:val="24"/>
         </w:rPr>
@@ -1341,6 +1670,7 @@
       </w:r>
       <w:r>
         <w:rPr>
+          <w:rFonts w:ascii="Aptos" w:hAnsi="Aptos"/>
           <w:sz w:val="24"/>
           <w:szCs w:val="24"/>
         </w:rPr>
@@ -1348,6 +1678,7 @@
       </w:r>
       <w:r>
         <w:rPr>
+          <w:rFonts w:ascii="Aptos" w:hAnsi="Aptos"/>
           <w:sz w:val="24"/>
           <w:szCs w:val="24"/>
         </w:rPr>
@@ -1355,6 +1686,7 @@
       </w:r>
       <w:r>
         <w:rPr>
+          <w:rFonts w:ascii="Aptos" w:hAnsi="Aptos"/>
           <w:sz w:val="24"/>
           <w:szCs w:val="24"/>
         </w:rPr>
@@ -1362,6 +1694,7 @@
       </w:r>
       <w:r>
         <w:rPr>
+          <w:rFonts w:ascii="Aptos" w:hAnsi="Aptos"/>
           <w:sz w:val="24"/>
           <w:szCs w:val="24"/>
         </w:rPr>
@@ -1369,6 +1702,7 @@
       </w:r>
       <w:r>
         <w:rPr>
+          <w:rFonts w:ascii="Aptos" w:hAnsi="Aptos"/>
           <w:sz w:val="24"/>
           <w:szCs w:val="24"/>
         </w:rPr>
@@ -1376,6 +1710,7 @@
       </w:r>
       <w:r>
         <w:rPr>
+          <w:rFonts w:ascii="Aptos" w:hAnsi="Aptos"/>
           <w:sz w:val="24"/>
           <w:szCs w:val="24"/>
         </w:rPr>
@@ -1383,6 +1718,7 @@
       </w:r>
       <w:r>
         <w:rPr>
+          <w:rFonts w:ascii="Aptos" w:hAnsi="Aptos"/>
           <w:sz w:val="24"/>
           <w:szCs w:val="24"/>
         </w:rPr>
@@ -1390,6 +1726,7 @@
       </w:r>
       <w:r>
         <w:rPr>
+          <w:rFonts w:ascii="Aptos" w:hAnsi="Aptos"/>
           <w:sz w:val="24"/>
           <w:szCs w:val="24"/>
         </w:rPr>
@@ -1404,6 +1741,67 @@
           <w:numId w:val="2"/>
         </w:numPr>
         <w:spacing w:after="200"/>
+        <w:rPr>
+          <w:rFonts w:ascii="Aptos" w:hAnsi="Aptos"/>
+        </w:rPr>
+      </w:pPr>
+      <w:r>
+        <w:rPr>
+          <w:rFonts w:ascii="Aptos" w:hAnsi="Aptos"/>
+          <w:sz w:val="24"/>
+          <w:szCs w:val="24"/>
+        </w:rPr>
+        <w:t>Also, the non-profit agency Maine Indoor Air Quality Council (</w:t>
+      </w:r>
+      <w:r>
+        <w:rPr>
+          <w:rFonts w:ascii="Aptos" w:hAnsi="Aptos"/>
+          <w:sz w:val="24"/>
+          <w:szCs w:val="24"/>
+        </w:rPr>
+        <w:t xml:space="preserve">phone: (207) </w:t>
+      </w:r>
+      <w:r>
+        <w:rPr>
+          <w:rFonts w:ascii="Aptos" w:hAnsi="Aptos"/>
+          <w:sz w:val="24"/>
+          <w:szCs w:val="24"/>
+        </w:rPr>
+        <w:t>626-8115) is a reliable resource and posts useful information</w:t>
+      </w:r>
+      <w:r>
+        <w:rPr>
+          <w:rFonts w:ascii="Aptos" w:hAnsi="Aptos"/>
+          <w:sz w:val="24"/>
+          <w:szCs w:val="24"/>
+        </w:rPr>
+        <w:t>.</w:t>
+      </w:r>
+    </w:p>
+    <w:p>
+      <w:pPr>
+        <w:pStyle w:val="NumberedList"/>
+        <w:spacing w:after="200"/>
+        <w:rPr>
+          <w:rFonts w:ascii="Aptos" w:hAnsi="Aptos"/>
+          <w:sz w:val="24"/>
+          <w:szCs w:val="24"/>
+        </w:rPr>
+      </w:pPr>
+    </w:p>
+    <w:p>
+      <w:pPr>
+        <w:pStyle w:val="NumberedList"/>
+        <w:numPr>
+          <w:ilvl w:val="0"/>
+          <w:numId w:val="2"/>
+        </w:numPr>
+        <w:spacing w:after="200"/>
+        <w:rPr>
+          <w:rFonts w:ascii="Aptos" w:hAnsi="Aptos"/>
+          <w:sz w:val="24"/>
+          <w:szCs w:val="24"/>
+        </w:rPr>
         <w:sectPr>
           <w:type w:val="continuous"/>
           <w:pgSz w:w="12240" w:h="15840"/>
@@ -1415,31 +1813,71 @@
       </w:pPr>
       <w:r>
         <w:rPr>
-          <w:sz w:val="24"/>
-          <w:szCs w:val="24"/>
-        </w:rPr>
-        <w:t>Also, the non-profit agency Maine Indoor Air Quality Council (</w:t>
-      </w:r>
-      <w:r>
-        <w:rPr>
-          <w:sz w:val="24"/>
-          <w:szCs w:val="24"/>
-        </w:rPr>
-        <w:t xml:space="preserve">phone: (207) </w:t>
-      </w:r>
-      <w:r>
-        <w:rPr>
-          <w:sz w:val="24"/>
-          <w:szCs w:val="24"/>
-        </w:rPr>
-        <w:t>626-8115) is a reliable resource and posts useful information</w:t>
-      </w:r>
-      <w:r>
-        <w:rPr>
-          <w:sz w:val="24"/>
-          <w:szCs w:val="24"/>
-        </w:rPr>
-        <w:t>.</w:t>
+          <w:rFonts w:ascii="Aptos" w:hAnsi="Aptos"/>
+          <w:sz w:val="24"/>
+          <w:szCs w:val="24"/>
+        </w:rPr>
+        <w:t>If your landlord does not fix the unhealthy or unsafe conditions in your unit, and you are not able to get help from the resources above,</w:t>
+      </w:r>
+      <w:r>
+        <w:rPr>
+          <w:rFonts w:ascii="Aptos" w:hAnsi="Aptos"/>
+          <w:sz w:val="24"/>
+          <w:szCs w:val="24"/>
+        </w:rPr>
+        <w:t xml:space="preserve"> or if your landlord takes action against you because you are trying to get these issues fixed,</w:t>
+      </w:r>
+      <w:r>
+        <w:rPr>
+          <w:rFonts w:ascii="Aptos" w:hAnsi="Aptos"/>
+          <w:sz w:val="24"/>
+          <w:szCs w:val="24"/>
+        </w:rPr>
+        <w:t xml:space="preserve"> </w:t>
+      </w:r>
+      <w:r>
+        <w:rPr>
+          <w:rFonts w:ascii="Aptos" w:hAnsi="Aptos"/>
+          <w:sz w:val="24"/>
+          <w:szCs w:val="24"/>
+        </w:rPr>
+        <w:t>you can</w:t>
+      </w:r>
+      <w:r>
+        <w:rPr>
+          <w:rFonts w:ascii="Aptos" w:hAnsi="Aptos"/>
+          <w:sz w:val="24"/>
+          <w:szCs w:val="24"/>
+        </w:rPr>
+        <w:t xml:space="preserve"> </w:t>
+      </w:r>
+      <w:hyperlink r:id="rId11" w:history="1">
+        <w:r>
+          <w:rPr>
+            <w:rStyle w:val="Hyperlink"/>
+            <w:rFonts w:ascii="Aptos" w:hAnsi="Aptos"/>
+            <w:sz w:val="24"/>
+            <w:szCs w:val="24"/>
+          </w:rPr>
+          <w:t>contact Pine Tree Legal Assistanc</w:t>
+        </w:r>
+        <w:r>
+          <w:rPr>
+            <w:rStyle w:val="Hyperlink"/>
+            <w:rFonts w:ascii="Aptos" w:hAnsi="Aptos"/>
+            <w:sz w:val="24"/>
+            <w:szCs w:val="24"/>
+          </w:rPr>
+          <w:t>e</w:t>
+        </w:r>
+      </w:hyperlink>
+      <w:r>
+        <w:rPr>
+          <w:rFonts w:ascii="Aptos" w:hAnsi="Aptos"/>
+          <w:sz w:val="24"/>
+          <w:szCs w:val="24"/>
+        </w:rPr>
+        <w:t xml:space="preserve">  - we may be able to help. </w:t>
       </w:r>
     </w:p>
     <w:p/>
@@ -3524,6 +3962,42 @@
       <w:shd w:val="clear" w:color="auto" w:fill="E1DFDD"/>
     </w:rPr>
   </w:style>
+  <w:style w:type="paragraph" w:customStyle="1" w:styleId="PTLA">
+    <w:name w:val="PTLA"/>
+    <w:basedOn w:val="Normal"/>
+    <w:link w:val="PTLAChar"/>
+    <w:qFormat/>
+    <w:rsid w:val="001502D3"/>
+    <w:pPr>
+      <w:spacing w:after="160" w:line="259" w:lineRule="auto"/>
+    </w:pPr>
+    <w:rPr>
+      <w:rFonts w:ascii="Bitter" w:eastAsiaTheme="minorHAnsi" w:hAnsi="Bitter" w:cs="Times New Roman"/>
+      <w:b/>
+      <w:color w:val="024442"/>
+      <w:kern w:val="2"/>
+      <w:sz w:val="40"/>
+      <w:szCs w:val="40"/>
+      <w:lang w:val="en-US"/>
+      <w14:ligatures w14:val="standardContextual"/>
+    </w:rPr>
+  </w:style>
+  <w:style w:type="character" w:customStyle="1" w:styleId="PTLAChar">
+    <w:name w:val="PTLA Char"/>
+    <w:basedOn w:val="DefaultParagraphFont"/>
+    <w:link w:val="PTLA"/>
+    <w:rsid w:val="001502D3"/>
+    <w:rPr>
+      <w:rFonts w:ascii="Bitter" w:eastAsiaTheme="minorHAnsi" w:hAnsi="Bitter" w:cs="Times New Roman"/>
+      <w:b/>
+      <w:color w:val="024442"/>
+      <w:kern w:val="2"/>
+      <w:sz w:val="40"/>
+      <w:szCs w:val="40"/>
+      <w:lang w:val="en-US"/>
+      <w14:ligatures w14:val="standardContextual"/>
+    </w:rPr>
+  </w:style>
 </w:styles>
 </file>
 

</xml_diff>